<commit_message>
memperbaiki cover dan judul rancangan
</commit_message>
<xml_diff>
--- a/NIM_LaporanProjectUTS.pdf.docx
+++ b/NIM_LaporanProjectUTS.pdf.docx
@@ -109,14 +109,68 @@
           <w:sz w:val="36"/>
         </w:rPr>
       </w:pPr>
+      <w:r>
+        <w:rPr>
+          <w:b/>
+          <w:noProof/>
+          <w:sz w:val="36"/>
+        </w:rPr>
+        <w:drawing>
+          <wp:inline distT="0" distB="0" distL="0" distR="0" wp14:anchorId="024D014C" wp14:editId="0BFDC47E">
+            <wp:extent cx="4029075" cy="4083215"/>
+            <wp:effectExtent l="0" t="0" r="0" b="0"/>
+            <wp:docPr id="1264057243" name="Picture 1"/>
+            <wp:cNvGraphicFramePr>
+              <a:graphicFrameLocks xmlns:a="http://schemas.openxmlformats.org/drawingml/2006/main" noChangeAspect="1"/>
+            </wp:cNvGraphicFramePr>
+            <a:graphic xmlns:a="http://schemas.openxmlformats.org/drawingml/2006/main">
+              <a:graphicData uri="http://schemas.openxmlformats.org/drawingml/2006/picture">
+                <pic:pic xmlns:pic="http://schemas.openxmlformats.org/drawingml/2006/picture">
+                  <pic:nvPicPr>
+                    <pic:cNvPr id="0" name="Picture 1"/>
+                    <pic:cNvPicPr>
+                      <a:picLocks noChangeAspect="1" noChangeArrowheads="1"/>
+                    </pic:cNvPicPr>
+                  </pic:nvPicPr>
+                  <pic:blipFill>
+                    <a:blip r:embed="rId5">
+                      <a:extLst>
+                        <a:ext uri="{28A0092B-C50C-407E-A947-70E740481C1C}">
+                          <a14:useLocalDpi xmlns:a14="http://schemas.microsoft.com/office/drawing/2010/main" val="0"/>
+                        </a:ext>
+                      </a:extLst>
+                    </a:blip>
+                    <a:srcRect/>
+                    <a:stretch>
+                      <a:fillRect/>
+                    </a:stretch>
+                  </pic:blipFill>
+                  <pic:spPr bwMode="auto">
+                    <a:xfrm>
+                      <a:off x="0" y="0"/>
+                      <a:ext cx="4046196" cy="4100566"/>
+                    </a:xfrm>
+                    <a:prstGeom prst="rect">
+                      <a:avLst/>
+                    </a:prstGeom>
+                    <a:noFill/>
+                    <a:ln>
+                      <a:noFill/>
+                    </a:ln>
+                  </pic:spPr>
+                </pic:pic>
+              </a:graphicData>
+            </a:graphic>
+          </wp:inline>
+        </w:drawing>
+      </w:r>
     </w:p>
     <w:p>
       <w:pPr>
         <w:spacing w:after="27"/>
         <w:ind w:left="0" w:firstLine="0"/>
-        <w:jc w:val="center"/>
-        <w:rPr>
-          <w:b/>
+        <w:rPr>
+          <w:bCs/>
           <w:sz w:val="36"/>
         </w:rPr>
       </w:pPr>
@@ -127,7 +181,194 @@
         <w:ind w:left="0" w:firstLine="0"/>
         <w:jc w:val="center"/>
         <w:rPr>
-          <w:b/>
+          <w:bCs/>
+          <w:sz w:val="36"/>
+        </w:rPr>
+      </w:pPr>
+      <w:r>
+        <w:rPr>
+          <w:bCs/>
+          <w:sz w:val="36"/>
+        </w:rPr>
+        <w:t xml:space="preserve">UTS </w:t>
+      </w:r>
+      <w:proofErr w:type="spellStart"/>
+      <w:r>
+        <w:rPr>
+          <w:bCs/>
+          <w:sz w:val="36"/>
+        </w:rPr>
+        <w:t>Pengembangan</w:t>
+      </w:r>
+      <w:proofErr w:type="spellEnd"/>
+      <w:r>
+        <w:rPr>
+          <w:bCs/>
+          <w:sz w:val="36"/>
+        </w:rPr>
+        <w:t xml:space="preserve"> </w:t>
+      </w:r>
+      <w:proofErr w:type="spellStart"/>
+      <w:r>
+        <w:rPr>
+          <w:bCs/>
+          <w:sz w:val="36"/>
+        </w:rPr>
+        <w:t>Perangkat</w:t>
+      </w:r>
+      <w:proofErr w:type="spellEnd"/>
+      <w:r>
+        <w:rPr>
+          <w:bCs/>
+          <w:sz w:val="36"/>
+        </w:rPr>
+        <w:t xml:space="preserve"> </w:t>
+      </w:r>
+      <w:proofErr w:type="spellStart"/>
+      <w:r>
+        <w:rPr>
+          <w:bCs/>
+          <w:sz w:val="36"/>
+        </w:rPr>
+        <w:t>Lunak</w:t>
+      </w:r>
+      <w:proofErr w:type="spellEnd"/>
+      <w:r>
+        <w:rPr>
+          <w:bCs/>
+          <w:sz w:val="36"/>
+        </w:rPr>
+        <w:t xml:space="preserve"> Tangkas</w:t>
+      </w:r>
+    </w:p>
+    <w:p>
+      <w:pPr>
+        <w:spacing w:after="27"/>
+        <w:ind w:left="0" w:firstLine="0"/>
+        <w:jc w:val="center"/>
+        <w:rPr>
+          <w:bCs/>
+          <w:sz w:val="36"/>
+        </w:rPr>
+      </w:pPr>
+      <w:proofErr w:type="spellStart"/>
+      <w:r>
+        <w:rPr>
+          <w:bCs/>
+          <w:sz w:val="36"/>
+        </w:rPr>
+        <w:t>Disusun</w:t>
+      </w:r>
+      <w:proofErr w:type="spellEnd"/>
+      <w:r>
+        <w:rPr>
+          <w:bCs/>
+          <w:sz w:val="36"/>
+        </w:rPr>
+        <w:t xml:space="preserve"> </w:t>
+      </w:r>
+      <w:proofErr w:type="gramStart"/>
+      <w:r>
+        <w:rPr>
+          <w:bCs/>
+          <w:sz w:val="36"/>
+        </w:rPr>
+        <w:t>Oleh :</w:t>
+      </w:r>
+      <w:proofErr w:type="gramEnd"/>
+      <w:r>
+        <w:rPr>
+          <w:bCs/>
+          <w:sz w:val="36"/>
+        </w:rPr>
+        <w:t xml:space="preserve"> </w:t>
+      </w:r>
+    </w:p>
+    <w:p>
+      <w:pPr>
+        <w:spacing w:after="27"/>
+        <w:ind w:left="0" w:firstLine="0"/>
+        <w:jc w:val="center"/>
+        <w:rPr>
+          <w:bCs/>
+          <w:sz w:val="36"/>
+        </w:rPr>
+      </w:pPr>
+    </w:p>
+    <w:p>
+      <w:pPr>
+        <w:pStyle w:val="ListParagraph"/>
+        <w:numPr>
+          <w:ilvl w:val="0"/>
+          <w:numId w:val="1"/>
+        </w:numPr>
+        <w:spacing w:after="27"/>
+        <w:jc w:val="center"/>
+        <w:rPr>
+          <w:bCs/>
+          <w:sz w:val="36"/>
+        </w:rPr>
+      </w:pPr>
+      <w:r>
+        <w:rPr>
+          <w:bCs/>
+          <w:sz w:val="36"/>
+        </w:rPr>
+        <w:t>Aldi Syahputra - 211110952</w:t>
+      </w:r>
+    </w:p>
+    <w:p>
+      <w:pPr>
+        <w:pStyle w:val="ListParagraph"/>
+        <w:numPr>
+          <w:ilvl w:val="0"/>
+          <w:numId w:val="1"/>
+        </w:numPr>
+        <w:spacing w:after="27"/>
+        <w:jc w:val="center"/>
+        <w:rPr>
+          <w:bCs/>
+          <w:sz w:val="36"/>
+        </w:rPr>
+      </w:pPr>
+      <w:r>
+        <w:rPr>
+          <w:bCs/>
+          <w:sz w:val="36"/>
+        </w:rPr>
+        <w:t>Filbert – 211112233</w:t>
+      </w:r>
+    </w:p>
+    <w:p>
+      <w:pPr>
+        <w:pStyle w:val="ListParagraph"/>
+        <w:numPr>
+          <w:ilvl w:val="0"/>
+          <w:numId w:val="1"/>
+        </w:numPr>
+        <w:spacing w:after="27"/>
+        <w:jc w:val="center"/>
+        <w:rPr>
+          <w:bCs/>
+          <w:sz w:val="36"/>
+        </w:rPr>
+      </w:pPr>
+      <w:r>
+        <w:rPr>
+          <w:bCs/>
+          <w:sz w:val="36"/>
+        </w:rPr>
+        <w:t>Muhammad Syahputra – 211110636</w:t>
+      </w:r>
+    </w:p>
+    <w:p>
+      <w:pPr>
+        <w:pStyle w:val="ListParagraph"/>
+        <w:spacing w:after="27"/>
+        <w:ind w:left="360" w:firstLine="0"/>
+        <w:jc w:val="both"/>
+        <w:rPr>
+          <w:bCs/>
           <w:sz w:val="36"/>
         </w:rPr>
       </w:pPr>
@@ -142,6 +383,13 @@
           <w:sz w:val="36"/>
         </w:rPr>
       </w:pPr>
+      <w:r>
+        <w:rPr>
+          <w:b/>
+          <w:sz w:val="36"/>
+        </w:rPr>
+        <w:t>UNIVERSITAS MIKROSKIL</w:t>
+      </w:r>
     </w:p>
     <w:p>
       <w:pPr>
@@ -153,6 +401,13 @@
           <w:sz w:val="36"/>
         </w:rPr>
       </w:pPr>
+      <w:r>
+        <w:rPr>
+          <w:b/>
+          <w:sz w:val="36"/>
+        </w:rPr>
+        <w:t xml:space="preserve">MEDAN </w:t>
+      </w:r>
     </w:p>
     <w:p>
       <w:pPr>
@@ -164,6 +419,13 @@
           <w:sz w:val="36"/>
         </w:rPr>
       </w:pPr>
+      <w:r>
+        <w:rPr>
+          <w:b/>
+          <w:sz w:val="36"/>
+        </w:rPr>
+        <w:t>2023</w:t>
+      </w:r>
     </w:p>
     <w:p>
       <w:pPr>
@@ -175,188 +437,188 @@
           <w:sz w:val="36"/>
         </w:rPr>
       </w:pPr>
+      <w:proofErr w:type="gramStart"/>
+      <w:r>
+        <w:rPr>
+          <w:b/>
+          <w:sz w:val="36"/>
+        </w:rPr>
+        <w:lastRenderedPageBreak/>
+        <w:t>BAB !</w:t>
+      </w:r>
+      <w:proofErr w:type="gramEnd"/>
     </w:p>
     <w:p>
       <w:pPr>
         <w:spacing w:after="27"/>
         <w:ind w:left="0" w:firstLine="0"/>
-        <w:jc w:val="center"/>
         <w:rPr>
           <w:b/>
           <w:sz w:val="36"/>
         </w:rPr>
       </w:pPr>
+      <w:proofErr w:type="spellStart"/>
+      <w:r>
+        <w:rPr>
+          <w:b/>
+          <w:sz w:val="36"/>
+        </w:rPr>
+        <w:t>Judul</w:t>
+      </w:r>
+      <w:proofErr w:type="spellEnd"/>
+      <w:r>
+        <w:rPr>
+          <w:b/>
+          <w:sz w:val="36"/>
+        </w:rPr>
+        <w:t xml:space="preserve"> </w:t>
+      </w:r>
+      <w:proofErr w:type="spellStart"/>
+      <w:r>
+        <w:rPr>
+          <w:b/>
+          <w:sz w:val="36"/>
+        </w:rPr>
+        <w:t>Perancangan</w:t>
+      </w:r>
+      <w:proofErr w:type="spellEnd"/>
     </w:p>
     <w:p>
       <w:pPr>
         <w:spacing w:after="27"/>
         <w:ind w:left="0" w:firstLine="0"/>
-        <w:jc w:val="center"/>
-        <w:rPr>
-          <w:b/>
-          <w:sz w:val="36"/>
+        <w:rPr>
+          <w:bCs/>
+          <w:sz w:val="24"/>
+          <w:szCs w:val="24"/>
         </w:rPr>
       </w:pPr>
-    </w:p>
-    <w:p>
-      <w:pPr>
-        <w:spacing w:after="27"/>
-        <w:ind w:left="0" w:firstLine="0"/>
-        <w:jc w:val="center"/>
-        <w:rPr>
-          <w:b/>
-          <w:sz w:val="36"/>
-        </w:rPr>
-      </w:pPr>
-    </w:p>
-    <w:p>
-      <w:pPr>
-        <w:spacing w:after="27"/>
-        <w:ind w:left="0" w:firstLine="0"/>
-        <w:jc w:val="center"/>
-        <w:rPr>
-          <w:b/>
-          <w:sz w:val="36"/>
-        </w:rPr>
-      </w:pPr>
-    </w:p>
-    <w:p>
-      <w:pPr>
-        <w:spacing w:after="27"/>
-        <w:ind w:left="0" w:firstLine="0"/>
-        <w:jc w:val="center"/>
-        <w:rPr>
-          <w:b/>
-          <w:sz w:val="36"/>
-        </w:rPr>
-      </w:pPr>
-    </w:p>
-    <w:p>
-      <w:pPr>
-        <w:spacing w:after="27"/>
-        <w:ind w:left="0" w:firstLine="0"/>
-        <w:jc w:val="center"/>
-        <w:rPr>
-          <w:b/>
-          <w:sz w:val="36"/>
-        </w:rPr>
-      </w:pPr>
-    </w:p>
-    <w:p>
-      <w:pPr>
-        <w:spacing w:after="27"/>
-        <w:ind w:left="0" w:firstLine="0"/>
-        <w:jc w:val="center"/>
-        <w:rPr>
-          <w:b/>
-          <w:sz w:val="36"/>
-        </w:rPr>
-      </w:pPr>
-    </w:p>
-    <w:p>
-      <w:pPr>
-        <w:spacing w:after="27"/>
-        <w:ind w:left="0" w:firstLine="0"/>
-        <w:jc w:val="center"/>
-        <w:rPr>
-          <w:b/>
-          <w:sz w:val="36"/>
-        </w:rPr>
-      </w:pPr>
-    </w:p>
-    <w:p>
-      <w:pPr>
-        <w:spacing w:after="27"/>
-        <w:ind w:left="0" w:firstLine="0"/>
-        <w:jc w:val="center"/>
-        <w:rPr>
-          <w:b/>
-          <w:sz w:val="36"/>
-        </w:rPr>
-      </w:pPr>
-    </w:p>
-    <w:p>
-      <w:pPr>
-        <w:spacing w:after="27"/>
-        <w:ind w:left="0" w:firstLine="0"/>
-        <w:rPr>
-          <w:b/>
-          <w:sz w:val="36"/>
-        </w:rPr>
-      </w:pPr>
-      <w:r>
-        <w:rPr>
-          <w:b/>
-          <w:sz w:val="36"/>
-        </w:rPr>
-        <w:t>Aldi Syahputra - 211110952</w:t>
-      </w:r>
-    </w:p>
-    <w:p>
-      <w:pPr>
-        <w:spacing w:after="27"/>
-        <w:ind w:left="0" w:firstLine="0"/>
-        <w:rPr>
-          <w:b/>
-          <w:sz w:val="36"/>
-        </w:rPr>
-      </w:pPr>
-      <w:r>
-        <w:rPr>
-          <w:b/>
-          <w:sz w:val="36"/>
-        </w:rPr>
-        <w:t>Filbert – 211112233</w:t>
-      </w:r>
-    </w:p>
-    <w:p>
-      <w:pPr>
-        <w:spacing w:after="27"/>
-        <w:ind w:left="0" w:firstLine="0"/>
-        <w:rPr>
-          <w:b/>
-          <w:sz w:val="36"/>
-        </w:rPr>
-      </w:pPr>
-      <w:r>
-        <w:rPr>
-          <w:b/>
-          <w:sz w:val="36"/>
-        </w:rPr>
-        <w:t>Muhammad Syahputra – 211110636</w:t>
-      </w:r>
-    </w:p>
-    <w:p>
-      <w:pPr>
-        <w:spacing w:after="27"/>
-        <w:ind w:left="0" w:firstLine="0"/>
-        <w:jc w:val="center"/>
-        <w:rPr>
-          <w:b/>
-          <w:sz w:val="36"/>
-        </w:rPr>
-      </w:pPr>
-    </w:p>
-    <w:p>
-      <w:pPr>
-        <w:spacing w:after="27"/>
-        <w:ind w:left="0" w:firstLine="0"/>
-        <w:jc w:val="center"/>
-        <w:rPr>
-          <w:b/>
-          <w:sz w:val="36"/>
-        </w:rPr>
-      </w:pPr>
-    </w:p>
-    <w:p>
-      <w:pPr>
-        <w:spacing w:after="27"/>
-        <w:ind w:left="0" w:firstLine="0"/>
-        <w:rPr>
-          <w:b/>
-          <w:sz w:val="36"/>
-        </w:rPr>
-      </w:pPr>
+      <w:proofErr w:type="spellStart"/>
+      <w:r>
+        <w:rPr>
+          <w:bCs/>
+          <w:sz w:val="24"/>
+          <w:szCs w:val="24"/>
+        </w:rPr>
+        <w:t>Perancangan</w:t>
+      </w:r>
+      <w:proofErr w:type="spellEnd"/>
+      <w:r>
+        <w:rPr>
+          <w:bCs/>
+          <w:sz w:val="24"/>
+          <w:szCs w:val="24"/>
+        </w:rPr>
+        <w:t xml:space="preserve"> </w:t>
+      </w:r>
+      <w:proofErr w:type="spellStart"/>
+      <w:r>
+        <w:rPr>
+          <w:bCs/>
+          <w:sz w:val="24"/>
+          <w:szCs w:val="24"/>
+        </w:rPr>
+        <w:t>Aplikasi</w:t>
+      </w:r>
+      <w:proofErr w:type="spellEnd"/>
+      <w:r>
+        <w:rPr>
+          <w:bCs/>
+          <w:sz w:val="24"/>
+          <w:szCs w:val="24"/>
+        </w:rPr>
+        <w:t xml:space="preserve"> </w:t>
+      </w:r>
+      <w:r>
+        <w:rPr>
+          <w:bCs/>
+          <w:sz w:val="24"/>
+          <w:szCs w:val="24"/>
+        </w:rPr>
+        <w:t xml:space="preserve">Mental Boost </w:t>
+      </w:r>
+      <w:proofErr w:type="spellStart"/>
+      <w:r>
+        <w:rPr>
+          <w:bCs/>
+          <w:sz w:val="24"/>
+          <w:szCs w:val="24"/>
+        </w:rPr>
+        <w:t>Untuk</w:t>
+      </w:r>
+      <w:proofErr w:type="spellEnd"/>
+      <w:r>
+        <w:rPr>
+          <w:bCs/>
+          <w:sz w:val="24"/>
+          <w:szCs w:val="24"/>
+        </w:rPr>
+        <w:t xml:space="preserve"> </w:t>
+      </w:r>
+      <w:proofErr w:type="spellStart"/>
+      <w:r>
+        <w:rPr>
+          <w:bCs/>
+          <w:sz w:val="24"/>
+          <w:szCs w:val="24"/>
+        </w:rPr>
+        <w:t>untuk</w:t>
+      </w:r>
+      <w:proofErr w:type="spellEnd"/>
+      <w:r>
+        <w:rPr>
+          <w:bCs/>
+          <w:sz w:val="24"/>
+          <w:szCs w:val="24"/>
+        </w:rPr>
+        <w:t xml:space="preserve"> </w:t>
+      </w:r>
+      <w:proofErr w:type="spellStart"/>
+      <w:r>
+        <w:rPr>
+          <w:bCs/>
+          <w:sz w:val="24"/>
+          <w:szCs w:val="24"/>
+        </w:rPr>
+        <w:t>meningkatkan</w:t>
+      </w:r>
+      <w:proofErr w:type="spellEnd"/>
+      <w:r>
+        <w:rPr>
+          <w:bCs/>
+          <w:sz w:val="24"/>
+          <w:szCs w:val="24"/>
+        </w:rPr>
+        <w:t xml:space="preserve"> </w:t>
+      </w:r>
+      <w:proofErr w:type="spellStart"/>
+      <w:r>
+        <w:rPr>
+          <w:bCs/>
+          <w:sz w:val="24"/>
+          <w:szCs w:val="24"/>
+        </w:rPr>
+        <w:t>kesehatan</w:t>
+      </w:r>
+      <w:proofErr w:type="spellEnd"/>
+      <w:r>
+        <w:rPr>
+          <w:bCs/>
+          <w:sz w:val="24"/>
+          <w:szCs w:val="24"/>
+        </w:rPr>
+        <w:t xml:space="preserve"> mental dan </w:t>
+      </w:r>
+      <w:proofErr w:type="spellStart"/>
+      <w:r>
+        <w:rPr>
+          <w:bCs/>
+          <w:sz w:val="24"/>
+          <w:szCs w:val="24"/>
+        </w:rPr>
+        <w:t>kebahagiaan</w:t>
+      </w:r>
+      <w:proofErr w:type="spellEnd"/>
     </w:p>
     <w:p>
       <w:pPr>
@@ -389,7 +651,6 @@
           <w:b/>
           <w:sz w:val="36"/>
         </w:rPr>
-        <w:lastRenderedPageBreak/>
         <w:t>Latar</w:t>
       </w:r>
       <w:proofErr w:type="spellEnd"/>
@@ -2927,6 +3188,100 @@
     </w:sectPr>
   </w:body>
 </w:document>
+</file>
+
+<file path=word/numbering.xml><?xml version="1.0" encoding="utf-8"?>
+<w:numbering xmlns:wpc="http://schemas.microsoft.com/office/word/2010/wordprocessingCanvas" xmlns:cx="http://schemas.microsoft.com/office/drawing/2014/chartex" xmlns:cx1="http://schemas.microsoft.com/office/drawing/2015/9/8/chartex" xmlns:cx2="http://schemas.microsoft.com/office/drawing/2015/10/21/chartex" xmlns:cx3="http://schemas.microsoft.com/office/drawing/2016/5/9/chartex" xmlns:cx4="http://schemas.microsoft.com/office/drawing/2016/5/10/chartex" xmlns:cx5="http://schemas.microsoft.com/office/drawing/2016/5/11/chartex" xmlns:cx6="http://schemas.microsoft.com/office/drawing/2016/5/12/chartex" xmlns:cx7="http://schemas.microsoft.com/office/drawing/2016/5/13/chartex" xmlns:cx8="http://schemas.microsoft.com/office/drawing/2016/5/14/chartex" xmlns:mc="http://schemas.openxmlformats.org/markup-compatibility/2006" xmlns:aink="http://schemas.microsoft.com/office/drawing/2016/ink" xmlns:am3d="http://schemas.microsoft.com/office/drawing/2017/model3d" xmlns:o="urn:schemas-microsoft-com:office:office" xmlns:oel="http://schemas.microsoft.com/office/2019/extlst" xmlns:r="http://schemas.openxmlformats.org/officeDocument/2006/relationships" xmlns:m="http://schemas.openxmlformats.org/officeDocument/2006/math" xmlns:v="urn:schemas-microsoft-com:vml" xmlns:wp14="http://schemas.microsoft.com/office/word/2010/wordprocessingDrawing" xmlns:wp="http://schemas.openxmlformats.org/drawingml/2006/wordprocessingDrawing" xmlns:w10="urn:schemas-microsoft-com:office:word" xmlns:w="http://schemas.openxmlformats.org/wordprocessingml/2006/main" xmlns:w14="http://schemas.microsoft.com/office/word/2010/wordml" xmlns:w15="http://schemas.microsoft.com/office/word/2012/wordml" xmlns:w16cex="http://schemas.microsoft.com/office/word/2018/wordml/cex" xmlns:w16cid="http://schemas.microsoft.com/office/word/2016/wordml/cid" xmlns:w16="http://schemas.microsoft.com/office/word/2018/wordml" xmlns:w16du="http://schemas.microsoft.com/office/word/2023/wordml/word16du" xmlns:w16sdtdh="http://schemas.microsoft.com/office/word/2020/wordml/sdtdatahash" xmlns:w16se="http://schemas.microsoft.com/office/word/2015/wordml/symex" xmlns:wpg="http://schemas.microsoft.com/office/word/2010/wordprocessingGroup" xmlns:wpi="http://schemas.microsoft.com/office/word/2010/wordprocessingInk" xmlns:wne="http://schemas.microsoft.com/office/word/2006/wordml" xmlns:wps="http://schemas.microsoft.com/office/word/2010/wordprocessingShape" mc:Ignorable="w14 w15 w16se w16cid w16 w16cex w16sdtdh wp14">
+  <w:abstractNum w:abstractNumId="0" w15:restartNumberingAfterBreak="0">
+    <w:nsid w:val="519C240B"/>
+    <w:multiLevelType w:val="hybridMultilevel"/>
+    <w:tmpl w:val="D38E9EAE"/>
+    <w:lvl w:ilvl="0" w:tplc="3809000F">
+      <w:start w:val="1"/>
+      <w:numFmt w:val="decimal"/>
+      <w:lvlText w:val="%1."/>
+      <w:lvlJc w:val="left"/>
+      <w:pPr>
+        <w:ind w:left="360" w:hanging="360"/>
+      </w:pPr>
+    </w:lvl>
+    <w:lvl w:ilvl="1" w:tplc="38090019" w:tentative="1">
+      <w:start w:val="1"/>
+      <w:numFmt w:val="lowerLetter"/>
+      <w:lvlText w:val="%2."/>
+      <w:lvlJc w:val="left"/>
+      <w:pPr>
+        <w:ind w:left="1080" w:hanging="360"/>
+      </w:pPr>
+    </w:lvl>
+    <w:lvl w:ilvl="2" w:tplc="3809001B" w:tentative="1">
+      <w:start w:val="1"/>
+      <w:numFmt w:val="lowerRoman"/>
+      <w:lvlText w:val="%3."/>
+      <w:lvlJc w:val="right"/>
+      <w:pPr>
+        <w:ind w:left="1800" w:hanging="180"/>
+      </w:pPr>
+    </w:lvl>
+    <w:lvl w:ilvl="3" w:tplc="3809000F" w:tentative="1">
+      <w:start w:val="1"/>
+      <w:numFmt w:val="decimal"/>
+      <w:lvlText w:val="%4."/>
+      <w:lvlJc w:val="left"/>
+      <w:pPr>
+        <w:ind w:left="2520" w:hanging="360"/>
+      </w:pPr>
+    </w:lvl>
+    <w:lvl w:ilvl="4" w:tplc="38090019" w:tentative="1">
+      <w:start w:val="1"/>
+      <w:numFmt w:val="lowerLetter"/>
+      <w:lvlText w:val="%5."/>
+      <w:lvlJc w:val="left"/>
+      <w:pPr>
+        <w:ind w:left="3240" w:hanging="360"/>
+      </w:pPr>
+    </w:lvl>
+    <w:lvl w:ilvl="5" w:tplc="3809001B" w:tentative="1">
+      <w:start w:val="1"/>
+      <w:numFmt w:val="lowerRoman"/>
+      <w:lvlText w:val="%6."/>
+      <w:lvlJc w:val="right"/>
+      <w:pPr>
+        <w:ind w:left="3960" w:hanging="180"/>
+      </w:pPr>
+    </w:lvl>
+    <w:lvl w:ilvl="6" w:tplc="3809000F" w:tentative="1">
+      <w:start w:val="1"/>
+      <w:numFmt w:val="decimal"/>
+      <w:lvlText w:val="%7."/>
+      <w:lvlJc w:val="left"/>
+      <w:pPr>
+        <w:ind w:left="4680" w:hanging="360"/>
+      </w:pPr>
+    </w:lvl>
+    <w:lvl w:ilvl="7" w:tplc="38090019" w:tentative="1">
+      <w:start w:val="1"/>
+      <w:numFmt w:val="lowerLetter"/>
+      <w:lvlText w:val="%8."/>
+      <w:lvlJc w:val="left"/>
+      <w:pPr>
+        <w:ind w:left="5400" w:hanging="360"/>
+      </w:pPr>
+    </w:lvl>
+    <w:lvl w:ilvl="8" w:tplc="3809001B" w:tentative="1">
+      <w:start w:val="1"/>
+      <w:numFmt w:val="lowerRoman"/>
+      <w:lvlText w:val="%9."/>
+      <w:lvlJc w:val="right"/>
+      <w:pPr>
+        <w:ind w:left="6120" w:hanging="180"/>
+      </w:pPr>
+    </w:lvl>
+  </w:abstractNum>
+  <w:num w:numId="1" w16cid:durableId="503009637">
+    <w:abstractNumId w:val="0"/>
+  </w:num>
+</w:numbering>
 </file>
 
 <file path=word/styles.xml><?xml version="1.0" encoding="utf-8"?>
@@ -3365,6 +3720,17 @@
     <w:semiHidden/>
     <w:unhideWhenUsed/>
   </w:style>
+  <w:style w:type="paragraph" w:styleId="ListParagraph">
+    <w:name w:val="List Paragraph"/>
+    <w:basedOn w:val="Normal"/>
+    <w:uiPriority w:val="34"/>
+    <w:qFormat/>
+    <w:rsid w:val="002E4935"/>
+    <w:pPr>
+      <w:ind w:left="720"/>
+      <w:contextualSpacing/>
+    </w:pPr>
+  </w:style>
 </w:styles>
 </file>
 

</xml_diff>

<commit_message>
menambah daily scrum meeting
</commit_message>
<xml_diff>
--- a/NIM_LaporanProjectUTS.pdf.docx
+++ b/NIM_LaporanProjectUTS.pdf.docx
@@ -4695,33 +4695,11 @@
       </w:tr>
     </w:tbl>
     <w:p/>
-    <w:p/>
-    <w:p/>
-    <w:p/>
-    <w:p/>
-    <w:p/>
-    <w:p/>
-    <w:p/>
-    <w:p/>
-    <w:p/>
-    <w:p/>
-    <w:p/>
-    <w:p/>
-    <w:p/>
-    <w:p/>
-    <w:p/>
-    <w:p/>
-    <w:p/>
-    <w:p/>
-    <w:p/>
-    <w:p/>
-    <w:p/>
-    <w:p/>
-    <w:p/>
-    <w:p/>
-    <w:p/>
-    <w:p/>
-    <w:p/>
+    <w:p>
+      <w:pPr>
+        <w:ind w:left="0" w:firstLine="0"/>
+      </w:pPr>
+    </w:p>
     <w:p>
       <w:pPr>
         <w:pStyle w:val="Heading1"/>
@@ -4741,38 +4719,18 @@
           <w:sz w:val="36"/>
           <w:szCs w:val="36"/>
         </w:rPr>
+        <w:lastRenderedPageBreak/>
         <w:t>Table Sprint Backlog</w:t>
       </w:r>
     </w:p>
-    <w:p/>
-    <w:p/>
-    <w:p/>
-    <w:p/>
-    <w:p/>
-    <w:p/>
-    <w:p/>
-    <w:p/>
-    <w:p/>
-    <w:p/>
-    <w:p/>
-    <w:p/>
-    <w:p/>
-    <w:p/>
-    <w:p/>
-    <w:p/>
-    <w:p/>
-    <w:p/>
-    <w:p/>
-    <w:p/>
-    <w:p/>
-    <w:p/>
-    <w:p/>
-    <w:p/>
-    <w:p/>
-    <w:p/>
-    <w:p/>
-    <w:p/>
-    <w:p/>
+    <w:p>
+      <w:pPr>
+        <w:ind w:left="0" w:firstLine="0"/>
+      </w:pPr>
+      <w:r>
+        <w:br w:type="page"/>
+      </w:r>
+    </w:p>
     <w:p>
       <w:pPr>
         <w:pStyle w:val="Heading1"/>
@@ -4792,39 +4750,985 @@
           <w:sz w:val="36"/>
           <w:szCs w:val="36"/>
         </w:rPr>
+        <w:lastRenderedPageBreak/>
         <w:t>Table Daily Scrum</w:t>
       </w:r>
     </w:p>
-    <w:p/>
-    <w:p/>
-    <w:p/>
-    <w:p/>
-    <w:p/>
-    <w:p/>
-    <w:p/>
-    <w:p/>
-    <w:p/>
-    <w:p/>
-    <w:p/>
-    <w:p/>
-    <w:p/>
-    <w:p/>
-    <w:p/>
-    <w:p/>
-    <w:p/>
-    <w:p/>
-    <w:p/>
-    <w:p/>
-    <w:p/>
-    <w:p/>
-    <w:p/>
-    <w:p/>
-    <w:p/>
-    <w:p/>
-    <w:p/>
-    <w:p/>
-    <w:p/>
-    <w:p/>
+    <w:tbl>
+      <w:tblPr>
+        <w:tblStyle w:val="TableGrid"/>
+        <w:tblW w:w="0" w:type="auto"/>
+        <w:tblLook w:val="04A0" w:firstRow="1" w:lastRow="0" w:firstColumn="1" w:lastColumn="0" w:noHBand="0" w:noVBand="1"/>
+      </w:tblPr>
+      <w:tblGrid>
+        <w:gridCol w:w="473"/>
+        <w:gridCol w:w="1282"/>
+        <w:gridCol w:w="1253"/>
+        <w:gridCol w:w="2235"/>
+        <w:gridCol w:w="1285"/>
+        <w:gridCol w:w="1325"/>
+        <w:gridCol w:w="1142"/>
+      </w:tblGrid>
+      <w:tr>
+        <w:trPr>
+          <w:trHeight w:val="300"/>
+        </w:trPr>
+        <w:tc>
+          <w:tcPr>
+            <w:tcW w:w="8995" w:type="dxa"/>
+            <w:gridSpan w:val="7"/>
+            <w:noWrap/>
+            <w:hideMark/>
+          </w:tcPr>
+          <w:p>
+            <w:pPr>
+              <w:rPr>
+                <w:b/>
+                <w:bCs/>
+              </w:rPr>
+            </w:pPr>
+            <w:r>
+              <w:rPr>
+                <w:b/>
+                <w:bCs/>
+              </w:rPr>
+              <w:t>Daily Scrum Meeting Report</w:t>
+            </w:r>
+          </w:p>
+        </w:tc>
+      </w:tr>
+      <w:tr>
+        <w:trPr>
+          <w:trHeight w:val="300"/>
+        </w:trPr>
+        <w:tc>
+          <w:tcPr>
+            <w:tcW w:w="445" w:type="dxa"/>
+            <w:noWrap/>
+            <w:hideMark/>
+          </w:tcPr>
+          <w:p>
+            <w:pPr>
+              <w:rPr>
+                <w:b/>
+                <w:bCs/>
+              </w:rPr>
+            </w:pPr>
+            <w:r>
+              <w:rPr>
+                <w:b/>
+                <w:bCs/>
+              </w:rPr>
+              <w:t>No</w:t>
+            </w:r>
+          </w:p>
+        </w:tc>
+        <w:tc>
+          <w:tcPr>
+            <w:tcW w:w="1171" w:type="dxa"/>
+            <w:noWrap/>
+            <w:hideMark/>
+          </w:tcPr>
+          <w:p>
+            <w:pPr>
+              <w:rPr>
+                <w:b/>
+                <w:bCs/>
+              </w:rPr>
+            </w:pPr>
+            <w:r>
+              <w:rPr>
+                <w:b/>
+                <w:bCs/>
+              </w:rPr>
+              <w:t>Nama</w:t>
+            </w:r>
+          </w:p>
+        </w:tc>
+        <w:tc>
+          <w:tcPr>
+            <w:tcW w:w="1285" w:type="dxa"/>
+            <w:noWrap/>
+            <w:hideMark/>
+          </w:tcPr>
+          <w:p>
+            <w:pPr>
+              <w:rPr>
+                <w:b/>
+                <w:bCs/>
+              </w:rPr>
+            </w:pPr>
+            <w:r>
+              <w:rPr>
+                <w:b/>
+                <w:bCs/>
+              </w:rPr>
+              <w:t>NIM</w:t>
+            </w:r>
+          </w:p>
+        </w:tc>
+        <w:tc>
+          <w:tcPr>
+            <w:tcW w:w="2297" w:type="dxa"/>
+            <w:noWrap/>
+            <w:hideMark/>
+          </w:tcPr>
+          <w:p>
+            <w:pPr>
+              <w:rPr>
+                <w:b/>
+                <w:bCs/>
+              </w:rPr>
+            </w:pPr>
+            <w:r>
+              <w:rPr>
+                <w:b/>
+                <w:bCs/>
+              </w:rPr>
+              <w:t xml:space="preserve">Task yang </w:t>
+            </w:r>
+            <w:proofErr w:type="spellStart"/>
+            <w:r>
+              <w:rPr>
+                <w:b/>
+                <w:bCs/>
+              </w:rPr>
+              <w:t>dikerjakan</w:t>
+            </w:r>
+            <w:proofErr w:type="spellEnd"/>
+          </w:p>
+        </w:tc>
+        <w:tc>
+          <w:tcPr>
+            <w:tcW w:w="1318" w:type="dxa"/>
+            <w:noWrap/>
+            <w:hideMark/>
+          </w:tcPr>
+          <w:p>
+            <w:pPr>
+              <w:rPr>
+                <w:b/>
+                <w:bCs/>
+              </w:rPr>
+            </w:pPr>
+            <w:proofErr w:type="spellStart"/>
+            <w:r>
+              <w:rPr>
+                <w:b/>
+                <w:bCs/>
+              </w:rPr>
+              <w:t>Tanggal</w:t>
+            </w:r>
+            <w:proofErr w:type="spellEnd"/>
+            <w:r>
+              <w:rPr>
+                <w:b/>
+                <w:bCs/>
+              </w:rPr>
+              <w:t xml:space="preserve"> </w:t>
+            </w:r>
+            <w:proofErr w:type="spellStart"/>
+            <w:r>
+              <w:rPr>
+                <w:b/>
+                <w:bCs/>
+              </w:rPr>
+              <w:t>Pengerjaan</w:t>
+            </w:r>
+            <w:proofErr w:type="spellEnd"/>
+          </w:p>
+        </w:tc>
+        <w:tc>
+          <w:tcPr>
+            <w:tcW w:w="1309" w:type="dxa"/>
+            <w:noWrap/>
+            <w:hideMark/>
+          </w:tcPr>
+          <w:p>
+            <w:pPr>
+              <w:rPr>
+                <w:b/>
+                <w:bCs/>
+              </w:rPr>
+            </w:pPr>
+            <w:proofErr w:type="spellStart"/>
+            <w:r>
+              <w:rPr>
+                <w:b/>
+                <w:bCs/>
+              </w:rPr>
+              <w:t>Kendala</w:t>
+            </w:r>
+            <w:proofErr w:type="spellEnd"/>
+            <w:r>
+              <w:rPr>
+                <w:b/>
+                <w:bCs/>
+              </w:rPr>
+              <w:t xml:space="preserve"> yang </w:t>
+            </w:r>
+            <w:proofErr w:type="spellStart"/>
+            <w:r>
+              <w:rPr>
+                <w:b/>
+                <w:bCs/>
+              </w:rPr>
+              <w:t>dihadapi</w:t>
+            </w:r>
+            <w:proofErr w:type="spellEnd"/>
+          </w:p>
+        </w:tc>
+        <w:tc>
+          <w:tcPr>
+            <w:tcW w:w="1170" w:type="dxa"/>
+            <w:noWrap/>
+            <w:hideMark/>
+          </w:tcPr>
+          <w:p>
+            <w:pPr>
+              <w:rPr>
+                <w:b/>
+                <w:bCs/>
+              </w:rPr>
+            </w:pPr>
+            <w:r>
+              <w:rPr>
+                <w:b/>
+                <w:bCs/>
+              </w:rPr>
+              <w:t xml:space="preserve">Waktu </w:t>
+            </w:r>
+            <w:proofErr w:type="spellStart"/>
+            <w:r>
+              <w:rPr>
+                <w:b/>
+                <w:bCs/>
+              </w:rPr>
+              <w:t>Perkiraan</w:t>
+            </w:r>
+            <w:proofErr w:type="spellEnd"/>
+            <w:r>
+              <w:rPr>
+                <w:b/>
+                <w:bCs/>
+              </w:rPr>
+              <w:t xml:space="preserve"> </w:t>
+            </w:r>
+            <w:proofErr w:type="spellStart"/>
+            <w:r>
+              <w:rPr>
+                <w:b/>
+                <w:bCs/>
+              </w:rPr>
+              <w:t>Selesai</w:t>
+            </w:r>
+            <w:proofErr w:type="spellEnd"/>
+          </w:p>
+        </w:tc>
+      </w:tr>
+      <w:tr>
+        <w:trPr>
+          <w:trHeight w:val="300"/>
+        </w:trPr>
+        <w:tc>
+          <w:tcPr>
+            <w:tcW w:w="445" w:type="dxa"/>
+            <w:noWrap/>
+            <w:hideMark/>
+          </w:tcPr>
+          <w:p>
+            <w:r>
+              <w:t>1</w:t>
+            </w:r>
+          </w:p>
+        </w:tc>
+        <w:tc>
+          <w:tcPr>
+            <w:tcW w:w="1171" w:type="dxa"/>
+            <w:noWrap/>
+            <w:hideMark/>
+          </w:tcPr>
+          <w:p>
+            <w:r>
+              <w:t xml:space="preserve">Muhammad </w:t>
+            </w:r>
+            <w:proofErr w:type="spellStart"/>
+            <w:r>
+              <w:t>Syahputra</w:t>
+            </w:r>
+            <w:proofErr w:type="spellEnd"/>
+          </w:p>
+        </w:tc>
+        <w:tc>
+          <w:tcPr>
+            <w:tcW w:w="1285" w:type="dxa"/>
+            <w:noWrap/>
+            <w:hideMark/>
+          </w:tcPr>
+          <w:p>
+            <w:r>
+              <w:t>211110636</w:t>
+            </w:r>
+          </w:p>
+        </w:tc>
+        <w:tc>
+          <w:tcPr>
+            <w:tcW w:w="2297" w:type="dxa"/>
+            <w:noWrap/>
+            <w:hideMark/>
+          </w:tcPr>
+          <w:p>
+            <w:proofErr w:type="spellStart"/>
+            <w:r>
+              <w:t>Membuat</w:t>
+            </w:r>
+            <w:proofErr w:type="spellEnd"/>
+            <w:r>
+              <w:t xml:space="preserve"> prototype</w:t>
+            </w:r>
+          </w:p>
+        </w:tc>
+        <w:tc>
+          <w:tcPr>
+            <w:tcW w:w="1318" w:type="dxa"/>
+            <w:noWrap/>
+            <w:hideMark/>
+          </w:tcPr>
+          <w:p>
+            <w:r>
+              <w:t>3 Mei 2023</w:t>
+            </w:r>
+          </w:p>
+        </w:tc>
+        <w:tc>
+          <w:tcPr>
+            <w:tcW w:w="1309" w:type="dxa"/>
+            <w:noWrap/>
+            <w:hideMark/>
+          </w:tcPr>
+          <w:p>
+            <w:proofErr w:type="spellStart"/>
+            <w:r>
+              <w:t>Sulit</w:t>
+            </w:r>
+            <w:proofErr w:type="spellEnd"/>
+            <w:r>
+              <w:t xml:space="preserve"> </w:t>
+            </w:r>
+            <w:proofErr w:type="spellStart"/>
+            <w:r>
+              <w:t>menentukan</w:t>
+            </w:r>
+            <w:proofErr w:type="spellEnd"/>
+            <w:r>
+              <w:t xml:space="preserve"> </w:t>
+            </w:r>
+            <w:proofErr w:type="spellStart"/>
+            <w:r>
+              <w:t>warna</w:t>
+            </w:r>
+            <w:proofErr w:type="spellEnd"/>
+            <w:r>
+              <w:t>.</w:t>
+            </w:r>
+          </w:p>
+        </w:tc>
+        <w:tc>
+          <w:tcPr>
+            <w:tcW w:w="1170" w:type="dxa"/>
+            <w:noWrap/>
+            <w:hideMark/>
+          </w:tcPr>
+          <w:p>
+            <w:r>
+              <w:t>5</w:t>
+            </w:r>
+          </w:p>
+        </w:tc>
+      </w:tr>
+      <w:tr>
+        <w:trPr>
+          <w:trHeight w:val="300"/>
+        </w:trPr>
+        <w:tc>
+          <w:tcPr>
+            <w:tcW w:w="445" w:type="dxa"/>
+            <w:noWrap/>
+            <w:hideMark/>
+          </w:tcPr>
+          <w:p>
+            <w:r>
+              <w:t>2</w:t>
+            </w:r>
+          </w:p>
+        </w:tc>
+        <w:tc>
+          <w:tcPr>
+            <w:tcW w:w="1171" w:type="dxa"/>
+            <w:noWrap/>
+            <w:hideMark/>
+          </w:tcPr>
+          <w:p>
+            <w:r>
+              <w:t xml:space="preserve">Aldi </w:t>
+            </w:r>
+            <w:proofErr w:type="spellStart"/>
+            <w:r>
+              <w:t>Syahputra</w:t>
+            </w:r>
+            <w:proofErr w:type="spellEnd"/>
+          </w:p>
+        </w:tc>
+        <w:tc>
+          <w:tcPr>
+            <w:tcW w:w="1285" w:type="dxa"/>
+            <w:noWrap/>
+            <w:hideMark/>
+          </w:tcPr>
+          <w:p>
+            <w:r>
+              <w:t>211110952</w:t>
+            </w:r>
+          </w:p>
+        </w:tc>
+        <w:tc>
+          <w:tcPr>
+            <w:tcW w:w="2297" w:type="dxa"/>
+            <w:noWrap/>
+            <w:hideMark/>
+          </w:tcPr>
+          <w:p>
+            <w:proofErr w:type="spellStart"/>
+            <w:r>
+              <w:t>Membuat</w:t>
+            </w:r>
+            <w:proofErr w:type="spellEnd"/>
+            <w:r>
+              <w:t xml:space="preserve"> Trello</w:t>
+            </w:r>
+          </w:p>
+        </w:tc>
+        <w:tc>
+          <w:tcPr>
+            <w:tcW w:w="1318" w:type="dxa"/>
+            <w:noWrap/>
+            <w:hideMark/>
+          </w:tcPr>
+          <w:p>
+            <w:r>
+              <w:t>3 Mei 2023</w:t>
+            </w:r>
+          </w:p>
+        </w:tc>
+        <w:tc>
+          <w:tcPr>
+            <w:tcW w:w="1309" w:type="dxa"/>
+            <w:noWrap/>
+            <w:hideMark/>
+          </w:tcPr>
+          <w:p>
+            <w:proofErr w:type="spellStart"/>
+            <w:r>
+              <w:t>Menentukan</w:t>
+            </w:r>
+            <w:proofErr w:type="spellEnd"/>
+            <w:r>
+              <w:t xml:space="preserve"> </w:t>
+            </w:r>
+            <w:proofErr w:type="spellStart"/>
+            <w:r>
+              <w:t>produk</w:t>
+            </w:r>
+            <w:proofErr w:type="spellEnd"/>
+            <w:r>
+              <w:t xml:space="preserve"> </w:t>
+            </w:r>
+            <w:proofErr w:type="spellStart"/>
+            <w:r>
+              <w:t>backlognya</w:t>
+            </w:r>
+            <w:proofErr w:type="spellEnd"/>
+            <w:r>
+              <w:t>.</w:t>
+            </w:r>
+          </w:p>
+        </w:tc>
+        <w:tc>
+          <w:tcPr>
+            <w:tcW w:w="1170" w:type="dxa"/>
+            <w:noWrap/>
+            <w:hideMark/>
+          </w:tcPr>
+          <w:p>
+            <w:r>
+              <w:t>5</w:t>
+            </w:r>
+          </w:p>
+        </w:tc>
+      </w:tr>
+      <w:tr>
+        <w:trPr>
+          <w:trHeight w:val="300"/>
+        </w:trPr>
+        <w:tc>
+          <w:tcPr>
+            <w:tcW w:w="445" w:type="dxa"/>
+            <w:noWrap/>
+            <w:hideMark/>
+          </w:tcPr>
+          <w:p>
+            <w:r>
+              <w:t>3</w:t>
+            </w:r>
+          </w:p>
+        </w:tc>
+        <w:tc>
+          <w:tcPr>
+            <w:tcW w:w="1171" w:type="dxa"/>
+            <w:noWrap/>
+            <w:hideMark/>
+          </w:tcPr>
+          <w:p>
+            <w:r>
+              <w:t>Filbert</w:t>
+            </w:r>
+          </w:p>
+        </w:tc>
+        <w:tc>
+          <w:tcPr>
+            <w:tcW w:w="1285" w:type="dxa"/>
+            <w:noWrap/>
+            <w:hideMark/>
+          </w:tcPr>
+          <w:p>
+            <w:r>
+              <w:t>211112233</w:t>
+            </w:r>
+          </w:p>
+        </w:tc>
+        <w:tc>
+          <w:tcPr>
+            <w:tcW w:w="2297" w:type="dxa"/>
+            <w:noWrap/>
+            <w:hideMark/>
+          </w:tcPr>
+          <w:p>
+            <w:proofErr w:type="spellStart"/>
+            <w:r>
+              <w:t>Memberikan</w:t>
+            </w:r>
+            <w:proofErr w:type="spellEnd"/>
+            <w:r>
+              <w:t xml:space="preserve"> ide </w:t>
+            </w:r>
+            <w:proofErr w:type="spellStart"/>
+            <w:r>
+              <w:t>untuk</w:t>
+            </w:r>
+            <w:proofErr w:type="spellEnd"/>
+            <w:r>
+              <w:t xml:space="preserve"> </w:t>
+            </w:r>
+            <w:proofErr w:type="spellStart"/>
+            <w:r>
+              <w:t>figma</w:t>
+            </w:r>
+            <w:proofErr w:type="spellEnd"/>
+            <w:r>
+              <w:t xml:space="preserve"> dan </w:t>
+            </w:r>
+            <w:proofErr w:type="spellStart"/>
+            <w:r>
+              <w:t>membuat</w:t>
+            </w:r>
+            <w:proofErr w:type="spellEnd"/>
+            <w:r>
+              <w:t xml:space="preserve"> </w:t>
+            </w:r>
+            <w:proofErr w:type="spellStart"/>
+            <w:r>
+              <w:t>laporan</w:t>
+            </w:r>
+            <w:proofErr w:type="spellEnd"/>
+          </w:p>
+        </w:tc>
+        <w:tc>
+          <w:tcPr>
+            <w:tcW w:w="1318" w:type="dxa"/>
+            <w:noWrap/>
+            <w:hideMark/>
+          </w:tcPr>
+          <w:p>
+            <w:r>
+              <w:t>3 Mei 2023</w:t>
+            </w:r>
+          </w:p>
+        </w:tc>
+        <w:tc>
+          <w:tcPr>
+            <w:tcW w:w="1309" w:type="dxa"/>
+            <w:noWrap/>
+            <w:hideMark/>
+          </w:tcPr>
+          <w:p>
+            <w:proofErr w:type="spellStart"/>
+            <w:r>
+              <w:t>Sulit</w:t>
+            </w:r>
+            <w:proofErr w:type="spellEnd"/>
+            <w:r>
+              <w:t xml:space="preserve"> </w:t>
+            </w:r>
+            <w:proofErr w:type="spellStart"/>
+            <w:r>
+              <w:t>menentukan</w:t>
+            </w:r>
+            <w:proofErr w:type="spellEnd"/>
+            <w:r>
+              <w:t xml:space="preserve"> UI.</w:t>
+            </w:r>
+          </w:p>
+        </w:tc>
+        <w:tc>
+          <w:tcPr>
+            <w:tcW w:w="1170" w:type="dxa"/>
+            <w:noWrap/>
+            <w:hideMark/>
+          </w:tcPr>
+          <w:p>
+            <w:r>
+              <w:t>4</w:t>
+            </w:r>
+          </w:p>
+        </w:tc>
+      </w:tr>
+      <w:tr>
+        <w:trPr>
+          <w:trHeight w:val="300"/>
+        </w:trPr>
+        <w:tc>
+          <w:tcPr>
+            <w:tcW w:w="445" w:type="dxa"/>
+            <w:noWrap/>
+            <w:hideMark/>
+          </w:tcPr>
+          <w:p>
+            <w:r>
+              <w:t>4</w:t>
+            </w:r>
+          </w:p>
+        </w:tc>
+        <w:tc>
+          <w:tcPr>
+            <w:tcW w:w="1171" w:type="dxa"/>
+            <w:noWrap/>
+            <w:hideMark/>
+          </w:tcPr>
+          <w:p>
+            <w:r>
+              <w:t xml:space="preserve">Muhammad </w:t>
+            </w:r>
+            <w:proofErr w:type="spellStart"/>
+            <w:r>
+              <w:t>Syahputra</w:t>
+            </w:r>
+            <w:proofErr w:type="spellEnd"/>
+          </w:p>
+        </w:tc>
+        <w:tc>
+          <w:tcPr>
+            <w:tcW w:w="1285" w:type="dxa"/>
+            <w:noWrap/>
+            <w:hideMark/>
+          </w:tcPr>
+          <w:p>
+            <w:r>
+              <w:t>211110636</w:t>
+            </w:r>
+          </w:p>
+        </w:tc>
+        <w:tc>
+          <w:tcPr>
+            <w:tcW w:w="2297" w:type="dxa"/>
+            <w:noWrap/>
+            <w:hideMark/>
+          </w:tcPr>
+          <w:p>
+            <w:r>
+              <w:t> </w:t>
+            </w:r>
+          </w:p>
+        </w:tc>
+        <w:tc>
+          <w:tcPr>
+            <w:tcW w:w="1318" w:type="dxa"/>
+            <w:noWrap/>
+            <w:hideMark/>
+          </w:tcPr>
+          <w:p>
+            <w:r>
+              <w:t>6 Mei 2023</w:t>
+            </w:r>
+          </w:p>
+        </w:tc>
+        <w:tc>
+          <w:tcPr>
+            <w:tcW w:w="1309" w:type="dxa"/>
+            <w:noWrap/>
+            <w:hideMark/>
+          </w:tcPr>
+          <w:p>
+            <w:proofErr w:type="spellStart"/>
+            <w:r>
+              <w:t>Tidak</w:t>
+            </w:r>
+            <w:proofErr w:type="spellEnd"/>
+            <w:r>
+              <w:t xml:space="preserve"> </w:t>
+            </w:r>
+            <w:proofErr w:type="spellStart"/>
+            <w:r>
+              <w:t>ada</w:t>
+            </w:r>
+            <w:proofErr w:type="spellEnd"/>
+          </w:p>
+        </w:tc>
+        <w:tc>
+          <w:tcPr>
+            <w:tcW w:w="1170" w:type="dxa"/>
+            <w:noWrap/>
+            <w:hideMark/>
+          </w:tcPr>
+          <w:p>
+            <w:r>
+              <w:t>0</w:t>
+            </w:r>
+          </w:p>
+        </w:tc>
+      </w:tr>
+      <w:tr>
+        <w:trPr>
+          <w:trHeight w:val="300"/>
+        </w:trPr>
+        <w:tc>
+          <w:tcPr>
+            <w:tcW w:w="445" w:type="dxa"/>
+            <w:noWrap/>
+            <w:hideMark/>
+          </w:tcPr>
+          <w:p>
+            <w:r>
+              <w:t>5</w:t>
+            </w:r>
+          </w:p>
+        </w:tc>
+        <w:tc>
+          <w:tcPr>
+            <w:tcW w:w="1171" w:type="dxa"/>
+            <w:noWrap/>
+            <w:hideMark/>
+          </w:tcPr>
+          <w:p>
+            <w:r>
+              <w:t xml:space="preserve">Aldi </w:t>
+            </w:r>
+            <w:proofErr w:type="spellStart"/>
+            <w:r>
+              <w:t>Syahputra</w:t>
+            </w:r>
+            <w:proofErr w:type="spellEnd"/>
+          </w:p>
+        </w:tc>
+        <w:tc>
+          <w:tcPr>
+            <w:tcW w:w="1285" w:type="dxa"/>
+            <w:noWrap/>
+            <w:hideMark/>
+          </w:tcPr>
+          <w:p>
+            <w:r>
+              <w:t>211110952</w:t>
+            </w:r>
+          </w:p>
+        </w:tc>
+        <w:tc>
+          <w:tcPr>
+            <w:tcW w:w="2297" w:type="dxa"/>
+            <w:noWrap/>
+            <w:hideMark/>
+          </w:tcPr>
+          <w:p>
+            <w:r>
+              <w:t> </w:t>
+            </w:r>
+          </w:p>
+        </w:tc>
+        <w:tc>
+          <w:tcPr>
+            <w:tcW w:w="1318" w:type="dxa"/>
+            <w:noWrap/>
+            <w:hideMark/>
+          </w:tcPr>
+          <w:p>
+            <w:r>
+              <w:t>6 Mei 2023</w:t>
+            </w:r>
+          </w:p>
+        </w:tc>
+        <w:tc>
+          <w:tcPr>
+            <w:tcW w:w="1309" w:type="dxa"/>
+            <w:noWrap/>
+            <w:hideMark/>
+          </w:tcPr>
+          <w:p>
+            <w:proofErr w:type="spellStart"/>
+            <w:r>
+              <w:t>Tidak</w:t>
+            </w:r>
+            <w:proofErr w:type="spellEnd"/>
+            <w:r>
+              <w:t xml:space="preserve"> </w:t>
+            </w:r>
+            <w:proofErr w:type="spellStart"/>
+            <w:r>
+              <w:t>ada</w:t>
+            </w:r>
+            <w:proofErr w:type="spellEnd"/>
+          </w:p>
+        </w:tc>
+        <w:tc>
+          <w:tcPr>
+            <w:tcW w:w="1170" w:type="dxa"/>
+            <w:noWrap/>
+            <w:hideMark/>
+          </w:tcPr>
+          <w:p>
+            <w:r>
+              <w:t>0</w:t>
+            </w:r>
+          </w:p>
+        </w:tc>
+      </w:tr>
+      <w:tr>
+        <w:trPr>
+          <w:trHeight w:val="300"/>
+        </w:trPr>
+        <w:tc>
+          <w:tcPr>
+            <w:tcW w:w="445" w:type="dxa"/>
+            <w:noWrap/>
+            <w:hideMark/>
+          </w:tcPr>
+          <w:p>
+            <w:r>
+              <w:t>6</w:t>
+            </w:r>
+          </w:p>
+        </w:tc>
+        <w:tc>
+          <w:tcPr>
+            <w:tcW w:w="1171" w:type="dxa"/>
+            <w:noWrap/>
+            <w:hideMark/>
+          </w:tcPr>
+          <w:p>
+            <w:r>
+              <w:t>Filbert</w:t>
+            </w:r>
+          </w:p>
+        </w:tc>
+        <w:tc>
+          <w:tcPr>
+            <w:tcW w:w="1285" w:type="dxa"/>
+            <w:noWrap/>
+            <w:hideMark/>
+          </w:tcPr>
+          <w:p>
+            <w:r>
+              <w:t>211112233</w:t>
+            </w:r>
+          </w:p>
+        </w:tc>
+        <w:tc>
+          <w:tcPr>
+            <w:tcW w:w="2297" w:type="dxa"/>
+            <w:noWrap/>
+            <w:hideMark/>
+          </w:tcPr>
+          <w:p>
+            <w:r>
+              <w:t> </w:t>
+            </w:r>
+          </w:p>
+        </w:tc>
+        <w:tc>
+          <w:tcPr>
+            <w:tcW w:w="1318" w:type="dxa"/>
+            <w:noWrap/>
+            <w:hideMark/>
+          </w:tcPr>
+          <w:p>
+            <w:r>
+              <w:t>6 Mei 2023</w:t>
+            </w:r>
+          </w:p>
+        </w:tc>
+        <w:tc>
+          <w:tcPr>
+            <w:tcW w:w="1309" w:type="dxa"/>
+            <w:noWrap/>
+            <w:hideMark/>
+          </w:tcPr>
+          <w:p>
+            <w:proofErr w:type="spellStart"/>
+            <w:r>
+              <w:t>Tidak</w:t>
+            </w:r>
+            <w:proofErr w:type="spellEnd"/>
+            <w:r>
+              <w:t xml:space="preserve"> </w:t>
+            </w:r>
+            <w:proofErr w:type="spellStart"/>
+            <w:r>
+              <w:t>ada</w:t>
+            </w:r>
+            <w:proofErr w:type="spellEnd"/>
+          </w:p>
+        </w:tc>
+        <w:tc>
+          <w:tcPr>
+            <w:tcW w:w="1170" w:type="dxa"/>
+            <w:noWrap/>
+            <w:hideMark/>
+          </w:tcPr>
+          <w:p>
+            <w:r>
+              <w:t>0</w:t>
+            </w:r>
+          </w:p>
+        </w:tc>
+      </w:tr>
+    </w:tbl>
+    <w:p/>
+    <w:p/>
+    <w:p/>
+    <w:p/>
+    <w:p/>
+    <w:p/>
+    <w:p/>
+    <w:p/>
+    <w:p/>
+    <w:p/>
+    <w:p/>
+    <w:p/>
+    <w:p/>
+    <w:p/>
+    <w:p>
+      <w:pPr>
+        <w:ind w:left="0" w:firstLine="0"/>
+      </w:pPr>
+    </w:p>
     <w:p>
       <w:pPr>
         <w:pStyle w:val="Heading1"/>
@@ -4845,6 +5749,7 @@
           <w:sz w:val="36"/>
           <w:szCs w:val="36"/>
         </w:rPr>
+        <w:lastRenderedPageBreak/>
         <w:t>Laporan</w:t>
       </w:r>
       <w:proofErr w:type="spellEnd"/>
@@ -4909,6 +5814,7 @@
           <w:sz w:val="36"/>
           <w:szCs w:val="36"/>
         </w:rPr>
+        <w:lastRenderedPageBreak/>
         <w:t>Laporan</w:t>
       </w:r>
       <w:proofErr w:type="spellEnd"/>
@@ -4985,6 +5891,7 @@
           <w:sz w:val="36"/>
           <w:szCs w:val="36"/>
         </w:rPr>
+        <w:lastRenderedPageBreak/>
         <w:t>S</w:t>
       </w:r>
       <w:r>
@@ -5088,6 +5995,7 @@
           <w:sz w:val="36"/>
           <w:szCs w:val="36"/>
         </w:rPr>
+        <w:lastRenderedPageBreak/>
         <w:t>H</w:t>
       </w:r>
       <w:r>

</xml_diff>

<commit_message>
menambah laporan hasil sprint review dan sprint restropective
</commit_message>
<xml_diff>
--- a/NIM_LaporanProjectUTS.pdf.docx
+++ b/NIM_LaporanProjectUTS.pdf.docx
@@ -5764,36 +5764,1469 @@
         <w:t xml:space="preserve"> Hasil Sprint Review</w:t>
       </w:r>
     </w:p>
-    <w:p/>
-    <w:p/>
-    <w:p/>
-    <w:p/>
-    <w:p/>
-    <w:p/>
-    <w:p/>
-    <w:p/>
-    <w:p/>
-    <w:p/>
-    <w:p/>
-    <w:p/>
-    <w:p/>
-    <w:p/>
-    <w:p/>
-    <w:p/>
-    <w:p/>
-    <w:p/>
-    <w:p/>
-    <w:p/>
-    <w:p/>
-    <w:p/>
-    <w:p/>
-    <w:p/>
-    <w:p/>
-    <w:p/>
-    <w:p/>
-    <w:p/>
-    <w:p/>
-    <w:p/>
+    <w:tbl>
+      <w:tblPr>
+        <w:tblStyle w:val="TableGrid"/>
+        <w:tblW w:w="0" w:type="auto"/>
+        <w:tblLook w:val="04A0" w:firstRow="1" w:lastRow="0" w:firstColumn="1" w:lastColumn="0" w:noHBand="0" w:noVBand="1"/>
+      </w:tblPr>
+      <w:tblGrid>
+        <w:gridCol w:w="2779"/>
+        <w:gridCol w:w="2036"/>
+        <w:gridCol w:w="1984"/>
+      </w:tblGrid>
+      <w:tr>
+        <w:trPr>
+          <w:trHeight w:val="300"/>
+        </w:trPr>
+        <w:tc>
+          <w:tcPr>
+            <w:tcW w:w="6799" w:type="dxa"/>
+            <w:gridSpan w:val="3"/>
+            <w:noWrap/>
+            <w:hideMark/>
+          </w:tcPr>
+          <w:p>
+            <w:pPr>
+              <w:ind w:left="0" w:firstLine="0"/>
+              <w:rPr>
+                <w:b/>
+                <w:bCs/>
+              </w:rPr>
+            </w:pPr>
+            <w:r>
+              <w:rPr>
+                <w:b/>
+                <w:bCs/>
+              </w:rPr>
+              <w:t>Sprint Review</w:t>
+            </w:r>
+          </w:p>
+        </w:tc>
+      </w:tr>
+      <w:tr>
+        <w:trPr>
+          <w:trHeight w:val="300"/>
+        </w:trPr>
+        <w:tc>
+          <w:tcPr>
+            <w:tcW w:w="6799" w:type="dxa"/>
+            <w:gridSpan w:val="3"/>
+            <w:noWrap/>
+            <w:hideMark/>
+          </w:tcPr>
+          <w:p>
+            <w:pPr>
+              <w:ind w:left="0" w:firstLine="0"/>
+              <w:rPr>
+                <w:b/>
+                <w:bCs/>
+              </w:rPr>
+            </w:pPr>
+            <w:r>
+              <w:rPr>
+                <w:b/>
+                <w:bCs/>
+              </w:rPr>
+              <w:t>Sprint 1</w:t>
+            </w:r>
+          </w:p>
+        </w:tc>
+      </w:tr>
+      <w:tr>
+        <w:trPr>
+          <w:trHeight w:val="300"/>
+        </w:trPr>
+        <w:tc>
+          <w:tcPr>
+            <w:tcW w:w="2779" w:type="dxa"/>
+            <w:noWrap/>
+            <w:hideMark/>
+          </w:tcPr>
+          <w:p>
+            <w:pPr>
+              <w:ind w:left="0" w:firstLine="0"/>
+              <w:rPr>
+                <w:b/>
+                <w:bCs/>
+              </w:rPr>
+            </w:pPr>
+            <w:r>
+              <w:rPr>
+                <w:b/>
+                <w:bCs/>
+              </w:rPr>
+              <w:t>Completed Task</w:t>
+            </w:r>
+          </w:p>
+        </w:tc>
+        <w:tc>
+          <w:tcPr>
+            <w:tcW w:w="2036" w:type="dxa"/>
+            <w:noWrap/>
+            <w:hideMark/>
+          </w:tcPr>
+          <w:p>
+            <w:pPr>
+              <w:ind w:left="0" w:firstLine="0"/>
+              <w:rPr>
+                <w:b/>
+                <w:bCs/>
+              </w:rPr>
+            </w:pPr>
+            <w:proofErr w:type="spellStart"/>
+            <w:r>
+              <w:rPr>
+                <w:b/>
+                <w:bCs/>
+              </w:rPr>
+              <w:t>Incompleted</w:t>
+            </w:r>
+            <w:proofErr w:type="spellEnd"/>
+            <w:r>
+              <w:rPr>
+                <w:b/>
+                <w:bCs/>
+              </w:rPr>
+              <w:t xml:space="preserve"> Task</w:t>
+            </w:r>
+          </w:p>
+        </w:tc>
+        <w:tc>
+          <w:tcPr>
+            <w:tcW w:w="1984" w:type="dxa"/>
+            <w:noWrap/>
+            <w:hideMark/>
+          </w:tcPr>
+          <w:p>
+            <w:pPr>
+              <w:ind w:left="0" w:firstLine="0"/>
+              <w:rPr>
+                <w:b/>
+                <w:bCs/>
+              </w:rPr>
+            </w:pPr>
+            <w:r>
+              <w:rPr>
+                <w:b/>
+                <w:bCs/>
+              </w:rPr>
+              <w:t>What's Next</w:t>
+            </w:r>
+          </w:p>
+        </w:tc>
+      </w:tr>
+      <w:tr>
+        <w:trPr>
+          <w:trHeight w:val="300"/>
+        </w:trPr>
+        <w:tc>
+          <w:tcPr>
+            <w:tcW w:w="2779" w:type="dxa"/>
+            <w:noWrap/>
+            <w:hideMark/>
+          </w:tcPr>
+          <w:p>
+            <w:pPr>
+              <w:ind w:left="0" w:firstLine="0"/>
+            </w:pPr>
+            <w:r>
+              <w:t xml:space="preserve">Create </w:t>
+            </w:r>
+            <w:proofErr w:type="spellStart"/>
+            <w:r>
+              <w:t>Github</w:t>
+            </w:r>
+            <w:proofErr w:type="spellEnd"/>
+          </w:p>
+        </w:tc>
+        <w:tc>
+          <w:tcPr>
+            <w:tcW w:w="2036" w:type="dxa"/>
+            <w:noWrap/>
+            <w:hideMark/>
+          </w:tcPr>
+          <w:p>
+            <w:pPr>
+              <w:ind w:left="0" w:firstLine="0"/>
+            </w:pPr>
+            <w:r>
+              <w:t> </w:t>
+            </w:r>
+          </w:p>
+        </w:tc>
+        <w:tc>
+          <w:tcPr>
+            <w:tcW w:w="1984" w:type="dxa"/>
+            <w:noWrap/>
+            <w:hideMark/>
+          </w:tcPr>
+          <w:p>
+            <w:pPr>
+              <w:ind w:left="0" w:firstLine="0"/>
+            </w:pPr>
+            <w:r>
+              <w:t>Maintenance App</w:t>
+            </w:r>
+          </w:p>
+        </w:tc>
+      </w:tr>
+      <w:tr>
+        <w:trPr>
+          <w:trHeight w:val="300"/>
+        </w:trPr>
+        <w:tc>
+          <w:tcPr>
+            <w:tcW w:w="2779" w:type="dxa"/>
+            <w:noWrap/>
+            <w:hideMark/>
+          </w:tcPr>
+          <w:p>
+            <w:pPr>
+              <w:ind w:left="0" w:firstLine="0"/>
+            </w:pPr>
+            <w:r>
+              <w:t xml:space="preserve">Add member to </w:t>
+            </w:r>
+            <w:proofErr w:type="spellStart"/>
+            <w:r>
+              <w:t>Github</w:t>
+            </w:r>
+            <w:proofErr w:type="spellEnd"/>
+          </w:p>
+        </w:tc>
+        <w:tc>
+          <w:tcPr>
+            <w:tcW w:w="2036" w:type="dxa"/>
+            <w:noWrap/>
+            <w:hideMark/>
+          </w:tcPr>
+          <w:p>
+            <w:pPr>
+              <w:ind w:left="0" w:firstLine="0"/>
+            </w:pPr>
+            <w:r>
+              <w:t> </w:t>
+            </w:r>
+          </w:p>
+        </w:tc>
+        <w:tc>
+          <w:tcPr>
+            <w:tcW w:w="1984" w:type="dxa"/>
+            <w:noWrap/>
+            <w:hideMark/>
+          </w:tcPr>
+          <w:p>
+            <w:pPr>
+              <w:ind w:left="0" w:firstLine="0"/>
+            </w:pPr>
+            <w:r>
+              <w:t> </w:t>
+            </w:r>
+          </w:p>
+        </w:tc>
+      </w:tr>
+      <w:tr>
+        <w:trPr>
+          <w:trHeight w:val="300"/>
+        </w:trPr>
+        <w:tc>
+          <w:tcPr>
+            <w:tcW w:w="2779" w:type="dxa"/>
+            <w:noWrap/>
+            <w:hideMark/>
+          </w:tcPr>
+          <w:p>
+            <w:pPr>
+              <w:ind w:left="0" w:firstLine="0"/>
+            </w:pPr>
+            <w:r>
+              <w:t>Create Figma</w:t>
+            </w:r>
+          </w:p>
+        </w:tc>
+        <w:tc>
+          <w:tcPr>
+            <w:tcW w:w="2036" w:type="dxa"/>
+            <w:noWrap/>
+            <w:hideMark/>
+          </w:tcPr>
+          <w:p>
+            <w:pPr>
+              <w:ind w:left="0" w:firstLine="0"/>
+            </w:pPr>
+            <w:r>
+              <w:t> </w:t>
+            </w:r>
+          </w:p>
+        </w:tc>
+        <w:tc>
+          <w:tcPr>
+            <w:tcW w:w="1984" w:type="dxa"/>
+            <w:noWrap/>
+            <w:hideMark/>
+          </w:tcPr>
+          <w:p>
+            <w:pPr>
+              <w:ind w:left="0" w:firstLine="0"/>
+            </w:pPr>
+            <w:r>
+              <w:t> </w:t>
+            </w:r>
+          </w:p>
+        </w:tc>
+      </w:tr>
+      <w:tr>
+        <w:trPr>
+          <w:trHeight w:val="300"/>
+        </w:trPr>
+        <w:tc>
+          <w:tcPr>
+            <w:tcW w:w="2779" w:type="dxa"/>
+            <w:noWrap/>
+            <w:hideMark/>
+          </w:tcPr>
+          <w:p>
+            <w:pPr>
+              <w:ind w:left="0" w:firstLine="0"/>
+            </w:pPr>
+            <w:r>
+              <w:t>Login Screen</w:t>
+            </w:r>
+          </w:p>
+        </w:tc>
+        <w:tc>
+          <w:tcPr>
+            <w:tcW w:w="2036" w:type="dxa"/>
+            <w:noWrap/>
+            <w:hideMark/>
+          </w:tcPr>
+          <w:p>
+            <w:pPr>
+              <w:ind w:left="0" w:firstLine="0"/>
+            </w:pPr>
+            <w:r>
+              <w:t> </w:t>
+            </w:r>
+          </w:p>
+        </w:tc>
+        <w:tc>
+          <w:tcPr>
+            <w:tcW w:w="1984" w:type="dxa"/>
+            <w:noWrap/>
+            <w:hideMark/>
+          </w:tcPr>
+          <w:p>
+            <w:pPr>
+              <w:ind w:left="0" w:firstLine="0"/>
+            </w:pPr>
+            <w:r>
+              <w:t> </w:t>
+            </w:r>
+          </w:p>
+        </w:tc>
+      </w:tr>
+      <w:tr>
+        <w:trPr>
+          <w:trHeight w:val="300"/>
+        </w:trPr>
+        <w:tc>
+          <w:tcPr>
+            <w:tcW w:w="2779" w:type="dxa"/>
+            <w:noWrap/>
+            <w:hideMark/>
+          </w:tcPr>
+          <w:p>
+            <w:pPr>
+              <w:ind w:left="0" w:firstLine="0"/>
+            </w:pPr>
+            <w:r>
+              <w:t>Register Screen</w:t>
+            </w:r>
+          </w:p>
+        </w:tc>
+        <w:tc>
+          <w:tcPr>
+            <w:tcW w:w="2036" w:type="dxa"/>
+            <w:noWrap/>
+            <w:hideMark/>
+          </w:tcPr>
+          <w:p>
+            <w:pPr>
+              <w:ind w:left="0" w:firstLine="0"/>
+            </w:pPr>
+            <w:r>
+              <w:t> </w:t>
+            </w:r>
+          </w:p>
+        </w:tc>
+        <w:tc>
+          <w:tcPr>
+            <w:tcW w:w="1984" w:type="dxa"/>
+            <w:noWrap/>
+            <w:hideMark/>
+          </w:tcPr>
+          <w:p>
+            <w:pPr>
+              <w:ind w:left="0" w:firstLine="0"/>
+            </w:pPr>
+            <w:r>
+              <w:t> </w:t>
+            </w:r>
+          </w:p>
+        </w:tc>
+      </w:tr>
+      <w:tr>
+        <w:trPr>
+          <w:trHeight w:val="300"/>
+        </w:trPr>
+        <w:tc>
+          <w:tcPr>
+            <w:tcW w:w="2779" w:type="dxa"/>
+            <w:noWrap/>
+            <w:hideMark/>
+          </w:tcPr>
+          <w:p>
+            <w:pPr>
+              <w:ind w:left="0" w:firstLine="0"/>
+            </w:pPr>
+            <w:r>
+              <w:t>Home Screen</w:t>
+            </w:r>
+          </w:p>
+        </w:tc>
+        <w:tc>
+          <w:tcPr>
+            <w:tcW w:w="2036" w:type="dxa"/>
+            <w:noWrap/>
+            <w:hideMark/>
+          </w:tcPr>
+          <w:p>
+            <w:pPr>
+              <w:ind w:left="0" w:firstLine="0"/>
+            </w:pPr>
+            <w:r>
+              <w:t> </w:t>
+            </w:r>
+          </w:p>
+        </w:tc>
+        <w:tc>
+          <w:tcPr>
+            <w:tcW w:w="1984" w:type="dxa"/>
+            <w:noWrap/>
+            <w:hideMark/>
+          </w:tcPr>
+          <w:p>
+            <w:pPr>
+              <w:ind w:left="0" w:firstLine="0"/>
+            </w:pPr>
+            <w:r>
+              <w:t> </w:t>
+            </w:r>
+          </w:p>
+        </w:tc>
+      </w:tr>
+      <w:tr>
+        <w:trPr>
+          <w:trHeight w:val="300"/>
+        </w:trPr>
+        <w:tc>
+          <w:tcPr>
+            <w:tcW w:w="2779" w:type="dxa"/>
+            <w:noWrap/>
+            <w:hideMark/>
+          </w:tcPr>
+          <w:p>
+            <w:pPr>
+              <w:ind w:left="0" w:firstLine="0"/>
+            </w:pPr>
+            <w:r>
+              <w:t>Meditation Screen</w:t>
+            </w:r>
+          </w:p>
+        </w:tc>
+        <w:tc>
+          <w:tcPr>
+            <w:tcW w:w="2036" w:type="dxa"/>
+            <w:noWrap/>
+            <w:hideMark/>
+          </w:tcPr>
+          <w:p>
+            <w:pPr>
+              <w:ind w:left="0" w:firstLine="0"/>
+            </w:pPr>
+            <w:r>
+              <w:t> </w:t>
+            </w:r>
+          </w:p>
+        </w:tc>
+        <w:tc>
+          <w:tcPr>
+            <w:tcW w:w="1984" w:type="dxa"/>
+            <w:noWrap/>
+            <w:hideMark/>
+          </w:tcPr>
+          <w:p>
+            <w:pPr>
+              <w:ind w:left="0" w:firstLine="0"/>
+            </w:pPr>
+            <w:r>
+              <w:t> </w:t>
+            </w:r>
+          </w:p>
+        </w:tc>
+      </w:tr>
+      <w:tr>
+        <w:trPr>
+          <w:trHeight w:val="300"/>
+        </w:trPr>
+        <w:tc>
+          <w:tcPr>
+            <w:tcW w:w="2779" w:type="dxa"/>
+            <w:noWrap/>
+            <w:hideMark/>
+          </w:tcPr>
+          <w:p>
+            <w:pPr>
+              <w:ind w:left="0" w:firstLine="0"/>
+            </w:pPr>
+            <w:r>
+              <w:t>Quiz Screen</w:t>
+            </w:r>
+          </w:p>
+        </w:tc>
+        <w:tc>
+          <w:tcPr>
+            <w:tcW w:w="2036" w:type="dxa"/>
+            <w:noWrap/>
+            <w:hideMark/>
+          </w:tcPr>
+          <w:p>
+            <w:pPr>
+              <w:ind w:left="0" w:firstLine="0"/>
+            </w:pPr>
+            <w:r>
+              <w:t> </w:t>
+            </w:r>
+          </w:p>
+        </w:tc>
+        <w:tc>
+          <w:tcPr>
+            <w:tcW w:w="1984" w:type="dxa"/>
+            <w:noWrap/>
+            <w:hideMark/>
+          </w:tcPr>
+          <w:p>
+            <w:pPr>
+              <w:ind w:left="0" w:firstLine="0"/>
+            </w:pPr>
+            <w:r>
+              <w:t> </w:t>
+            </w:r>
+          </w:p>
+        </w:tc>
+      </w:tr>
+      <w:tr>
+        <w:trPr>
+          <w:trHeight w:val="300"/>
+        </w:trPr>
+        <w:tc>
+          <w:tcPr>
+            <w:tcW w:w="2779" w:type="dxa"/>
+            <w:noWrap/>
+            <w:hideMark/>
+          </w:tcPr>
+          <w:p>
+            <w:pPr>
+              <w:ind w:left="0" w:firstLine="0"/>
+            </w:pPr>
+            <w:r>
+              <w:t>Detail Quiz Screen</w:t>
+            </w:r>
+          </w:p>
+        </w:tc>
+        <w:tc>
+          <w:tcPr>
+            <w:tcW w:w="2036" w:type="dxa"/>
+            <w:noWrap/>
+            <w:hideMark/>
+          </w:tcPr>
+          <w:p>
+            <w:pPr>
+              <w:ind w:left="0" w:firstLine="0"/>
+            </w:pPr>
+            <w:r>
+              <w:t> </w:t>
+            </w:r>
+          </w:p>
+        </w:tc>
+        <w:tc>
+          <w:tcPr>
+            <w:tcW w:w="1984" w:type="dxa"/>
+            <w:noWrap/>
+            <w:hideMark/>
+          </w:tcPr>
+          <w:p>
+            <w:pPr>
+              <w:ind w:left="0" w:firstLine="0"/>
+            </w:pPr>
+            <w:r>
+              <w:t> </w:t>
+            </w:r>
+          </w:p>
+        </w:tc>
+      </w:tr>
+      <w:tr>
+        <w:trPr>
+          <w:trHeight w:val="300"/>
+        </w:trPr>
+        <w:tc>
+          <w:tcPr>
+            <w:tcW w:w="2779" w:type="dxa"/>
+            <w:noWrap/>
+            <w:hideMark/>
+          </w:tcPr>
+          <w:p>
+            <w:pPr>
+              <w:ind w:left="0" w:firstLine="0"/>
+            </w:pPr>
+            <w:proofErr w:type="spellStart"/>
+            <w:r>
+              <w:t>Counseling</w:t>
+            </w:r>
+            <w:proofErr w:type="spellEnd"/>
+            <w:r>
+              <w:t xml:space="preserve"> Screen</w:t>
+            </w:r>
+          </w:p>
+        </w:tc>
+        <w:tc>
+          <w:tcPr>
+            <w:tcW w:w="2036" w:type="dxa"/>
+            <w:noWrap/>
+            <w:hideMark/>
+          </w:tcPr>
+          <w:p>
+            <w:pPr>
+              <w:ind w:left="0" w:firstLine="0"/>
+            </w:pPr>
+            <w:r>
+              <w:t> </w:t>
+            </w:r>
+          </w:p>
+        </w:tc>
+        <w:tc>
+          <w:tcPr>
+            <w:tcW w:w="1984" w:type="dxa"/>
+            <w:noWrap/>
+            <w:hideMark/>
+          </w:tcPr>
+          <w:p>
+            <w:pPr>
+              <w:ind w:left="0" w:firstLine="0"/>
+            </w:pPr>
+            <w:r>
+              <w:t> </w:t>
+            </w:r>
+          </w:p>
+        </w:tc>
+      </w:tr>
+      <w:tr>
+        <w:trPr>
+          <w:trHeight w:val="300"/>
+        </w:trPr>
+        <w:tc>
+          <w:tcPr>
+            <w:tcW w:w="2779" w:type="dxa"/>
+            <w:noWrap/>
+            <w:hideMark/>
+          </w:tcPr>
+          <w:p>
+            <w:pPr>
+              <w:ind w:left="0" w:firstLine="0"/>
+            </w:pPr>
+            <w:r>
+              <w:t xml:space="preserve">Detail </w:t>
+            </w:r>
+            <w:proofErr w:type="spellStart"/>
+            <w:r>
+              <w:t>Counseling</w:t>
+            </w:r>
+            <w:proofErr w:type="spellEnd"/>
+            <w:r>
+              <w:t xml:space="preserve"> Screen</w:t>
+            </w:r>
+          </w:p>
+        </w:tc>
+        <w:tc>
+          <w:tcPr>
+            <w:tcW w:w="2036" w:type="dxa"/>
+            <w:noWrap/>
+            <w:hideMark/>
+          </w:tcPr>
+          <w:p>
+            <w:pPr>
+              <w:ind w:left="0" w:firstLine="0"/>
+            </w:pPr>
+            <w:r>
+              <w:t> </w:t>
+            </w:r>
+          </w:p>
+        </w:tc>
+        <w:tc>
+          <w:tcPr>
+            <w:tcW w:w="1984" w:type="dxa"/>
+            <w:noWrap/>
+            <w:hideMark/>
+          </w:tcPr>
+          <w:p>
+            <w:pPr>
+              <w:ind w:left="0" w:firstLine="0"/>
+            </w:pPr>
+            <w:r>
+              <w:t> </w:t>
+            </w:r>
+          </w:p>
+        </w:tc>
+      </w:tr>
+      <w:tr>
+        <w:trPr>
+          <w:trHeight w:val="300"/>
+        </w:trPr>
+        <w:tc>
+          <w:tcPr>
+            <w:tcW w:w="2779" w:type="dxa"/>
+            <w:noWrap/>
+            <w:hideMark/>
+          </w:tcPr>
+          <w:p>
+            <w:pPr>
+              <w:ind w:left="0" w:firstLine="0"/>
+            </w:pPr>
+            <w:r>
+              <w:t>Tips Screen</w:t>
+            </w:r>
+          </w:p>
+        </w:tc>
+        <w:tc>
+          <w:tcPr>
+            <w:tcW w:w="2036" w:type="dxa"/>
+            <w:noWrap/>
+            <w:hideMark/>
+          </w:tcPr>
+          <w:p>
+            <w:pPr>
+              <w:ind w:left="0" w:firstLine="0"/>
+            </w:pPr>
+            <w:r>
+              <w:t> </w:t>
+            </w:r>
+          </w:p>
+        </w:tc>
+        <w:tc>
+          <w:tcPr>
+            <w:tcW w:w="1984" w:type="dxa"/>
+            <w:noWrap/>
+            <w:hideMark/>
+          </w:tcPr>
+          <w:p>
+            <w:pPr>
+              <w:ind w:left="0" w:firstLine="0"/>
+            </w:pPr>
+            <w:r>
+              <w:t> </w:t>
+            </w:r>
+          </w:p>
+        </w:tc>
+      </w:tr>
+      <w:tr>
+        <w:trPr>
+          <w:trHeight w:val="300"/>
+        </w:trPr>
+        <w:tc>
+          <w:tcPr>
+            <w:tcW w:w="2779" w:type="dxa"/>
+            <w:noWrap/>
+            <w:hideMark/>
+          </w:tcPr>
+          <w:p>
+            <w:pPr>
+              <w:ind w:left="0" w:firstLine="0"/>
+            </w:pPr>
+            <w:r>
+              <w:t>Detail Tips Screen</w:t>
+            </w:r>
+          </w:p>
+        </w:tc>
+        <w:tc>
+          <w:tcPr>
+            <w:tcW w:w="2036" w:type="dxa"/>
+            <w:noWrap/>
+            <w:hideMark/>
+          </w:tcPr>
+          <w:p>
+            <w:pPr>
+              <w:ind w:left="0" w:firstLine="0"/>
+            </w:pPr>
+            <w:r>
+              <w:t> </w:t>
+            </w:r>
+          </w:p>
+        </w:tc>
+        <w:tc>
+          <w:tcPr>
+            <w:tcW w:w="1984" w:type="dxa"/>
+            <w:noWrap/>
+            <w:hideMark/>
+          </w:tcPr>
+          <w:p>
+            <w:pPr>
+              <w:ind w:left="0" w:firstLine="0"/>
+            </w:pPr>
+            <w:r>
+              <w:t> </w:t>
+            </w:r>
+          </w:p>
+        </w:tc>
+      </w:tr>
+      <w:tr>
+        <w:trPr>
+          <w:trHeight w:val="300"/>
+        </w:trPr>
+        <w:tc>
+          <w:tcPr>
+            <w:tcW w:w="2779" w:type="dxa"/>
+            <w:noWrap/>
+            <w:hideMark/>
+          </w:tcPr>
+          <w:p>
+            <w:pPr>
+              <w:ind w:left="0" w:firstLine="0"/>
+            </w:pPr>
+            <w:r>
+              <w:t>Doctor Detail</w:t>
+            </w:r>
+          </w:p>
+        </w:tc>
+        <w:tc>
+          <w:tcPr>
+            <w:tcW w:w="2036" w:type="dxa"/>
+            <w:noWrap/>
+            <w:hideMark/>
+          </w:tcPr>
+          <w:p>
+            <w:pPr>
+              <w:ind w:left="0" w:firstLine="0"/>
+            </w:pPr>
+            <w:r>
+              <w:t> </w:t>
+            </w:r>
+          </w:p>
+        </w:tc>
+        <w:tc>
+          <w:tcPr>
+            <w:tcW w:w="1984" w:type="dxa"/>
+            <w:noWrap/>
+            <w:hideMark/>
+          </w:tcPr>
+          <w:p>
+            <w:pPr>
+              <w:ind w:left="0" w:firstLine="0"/>
+            </w:pPr>
+            <w:r>
+              <w:t> </w:t>
+            </w:r>
+          </w:p>
+        </w:tc>
+      </w:tr>
+      <w:tr>
+        <w:trPr>
+          <w:trHeight w:val="300"/>
+        </w:trPr>
+        <w:tc>
+          <w:tcPr>
+            <w:tcW w:w="2779" w:type="dxa"/>
+            <w:noWrap/>
+            <w:hideMark/>
+          </w:tcPr>
+          <w:p>
+            <w:pPr>
+              <w:ind w:left="0" w:firstLine="0"/>
+            </w:pPr>
+            <w:r>
+              <w:t>Schedule with Doctor</w:t>
+            </w:r>
+          </w:p>
+        </w:tc>
+        <w:tc>
+          <w:tcPr>
+            <w:tcW w:w="2036" w:type="dxa"/>
+            <w:noWrap/>
+            <w:hideMark/>
+          </w:tcPr>
+          <w:p>
+            <w:pPr>
+              <w:ind w:left="0" w:firstLine="0"/>
+            </w:pPr>
+            <w:r>
+              <w:t> </w:t>
+            </w:r>
+          </w:p>
+        </w:tc>
+        <w:tc>
+          <w:tcPr>
+            <w:tcW w:w="1984" w:type="dxa"/>
+            <w:noWrap/>
+            <w:hideMark/>
+          </w:tcPr>
+          <w:p>
+            <w:pPr>
+              <w:ind w:left="0" w:firstLine="0"/>
+            </w:pPr>
+            <w:r>
+              <w:t> </w:t>
+            </w:r>
+          </w:p>
+        </w:tc>
+      </w:tr>
+      <w:tr>
+        <w:trPr>
+          <w:trHeight w:val="300"/>
+        </w:trPr>
+        <w:tc>
+          <w:tcPr>
+            <w:tcW w:w="2779" w:type="dxa"/>
+            <w:noWrap/>
+            <w:hideMark/>
+          </w:tcPr>
+          <w:p>
+            <w:pPr>
+              <w:ind w:left="0" w:firstLine="0"/>
+            </w:pPr>
+            <w:r>
+              <w:t>Schedule Success</w:t>
+            </w:r>
+          </w:p>
+        </w:tc>
+        <w:tc>
+          <w:tcPr>
+            <w:tcW w:w="2036" w:type="dxa"/>
+            <w:noWrap/>
+            <w:hideMark/>
+          </w:tcPr>
+          <w:p>
+            <w:pPr>
+              <w:ind w:left="0" w:firstLine="0"/>
+            </w:pPr>
+            <w:r>
+              <w:t> </w:t>
+            </w:r>
+          </w:p>
+        </w:tc>
+        <w:tc>
+          <w:tcPr>
+            <w:tcW w:w="1984" w:type="dxa"/>
+            <w:noWrap/>
+            <w:hideMark/>
+          </w:tcPr>
+          <w:p>
+            <w:pPr>
+              <w:ind w:left="0" w:firstLine="0"/>
+            </w:pPr>
+            <w:r>
+              <w:t> </w:t>
+            </w:r>
+          </w:p>
+        </w:tc>
+      </w:tr>
+      <w:tr>
+        <w:trPr>
+          <w:trHeight w:val="300"/>
+        </w:trPr>
+        <w:tc>
+          <w:tcPr>
+            <w:tcW w:w="2779" w:type="dxa"/>
+            <w:noWrap/>
+            <w:hideMark/>
+          </w:tcPr>
+          <w:p>
+            <w:pPr>
+              <w:ind w:left="0" w:firstLine="0"/>
+            </w:pPr>
+            <w:r>
+              <w:t>Edit Profile Screen</w:t>
+            </w:r>
+          </w:p>
+        </w:tc>
+        <w:tc>
+          <w:tcPr>
+            <w:tcW w:w="2036" w:type="dxa"/>
+            <w:noWrap/>
+            <w:hideMark/>
+          </w:tcPr>
+          <w:p>
+            <w:pPr>
+              <w:ind w:left="0" w:firstLine="0"/>
+            </w:pPr>
+            <w:r>
+              <w:t> </w:t>
+            </w:r>
+          </w:p>
+        </w:tc>
+        <w:tc>
+          <w:tcPr>
+            <w:tcW w:w="1984" w:type="dxa"/>
+            <w:noWrap/>
+            <w:hideMark/>
+          </w:tcPr>
+          <w:p>
+            <w:pPr>
+              <w:ind w:left="0" w:firstLine="0"/>
+            </w:pPr>
+            <w:r>
+              <w:t> </w:t>
+            </w:r>
+          </w:p>
+        </w:tc>
+      </w:tr>
+      <w:tr>
+        <w:trPr>
+          <w:trHeight w:val="300"/>
+        </w:trPr>
+        <w:tc>
+          <w:tcPr>
+            <w:tcW w:w="2779" w:type="dxa"/>
+            <w:noWrap/>
+            <w:hideMark/>
+          </w:tcPr>
+          <w:p>
+            <w:pPr>
+              <w:ind w:left="0" w:firstLine="0"/>
+            </w:pPr>
+            <w:r>
+              <w:t>Splash Screen</w:t>
+            </w:r>
+          </w:p>
+        </w:tc>
+        <w:tc>
+          <w:tcPr>
+            <w:tcW w:w="2036" w:type="dxa"/>
+            <w:noWrap/>
+            <w:hideMark/>
+          </w:tcPr>
+          <w:p>
+            <w:pPr>
+              <w:ind w:left="0" w:firstLine="0"/>
+            </w:pPr>
+            <w:r>
+              <w:t> </w:t>
+            </w:r>
+          </w:p>
+        </w:tc>
+        <w:tc>
+          <w:tcPr>
+            <w:tcW w:w="1984" w:type="dxa"/>
+            <w:noWrap/>
+            <w:hideMark/>
+          </w:tcPr>
+          <w:p>
+            <w:pPr>
+              <w:ind w:left="0" w:firstLine="0"/>
+            </w:pPr>
+            <w:r>
+              <w:t> </w:t>
+            </w:r>
+          </w:p>
+        </w:tc>
+      </w:tr>
+      <w:tr>
+        <w:trPr>
+          <w:trHeight w:val="300"/>
+        </w:trPr>
+        <w:tc>
+          <w:tcPr>
+            <w:tcW w:w="2779" w:type="dxa"/>
+            <w:noWrap/>
+            <w:hideMark/>
+          </w:tcPr>
+          <w:p>
+            <w:pPr>
+              <w:ind w:left="0" w:firstLine="0"/>
+            </w:pPr>
+            <w:r>
+              <w:t>Detail Profile Screen</w:t>
+            </w:r>
+          </w:p>
+        </w:tc>
+        <w:tc>
+          <w:tcPr>
+            <w:tcW w:w="2036" w:type="dxa"/>
+            <w:noWrap/>
+            <w:hideMark/>
+          </w:tcPr>
+          <w:p>
+            <w:pPr>
+              <w:ind w:left="0" w:firstLine="0"/>
+            </w:pPr>
+            <w:r>
+              <w:t> </w:t>
+            </w:r>
+          </w:p>
+        </w:tc>
+        <w:tc>
+          <w:tcPr>
+            <w:tcW w:w="1984" w:type="dxa"/>
+            <w:noWrap/>
+            <w:hideMark/>
+          </w:tcPr>
+          <w:p>
+            <w:pPr>
+              <w:ind w:left="0" w:firstLine="0"/>
+            </w:pPr>
+            <w:r>
+              <w:t> </w:t>
+            </w:r>
+          </w:p>
+        </w:tc>
+      </w:tr>
+      <w:tr>
+        <w:trPr>
+          <w:trHeight w:val="300"/>
+        </w:trPr>
+        <w:tc>
+          <w:tcPr>
+            <w:tcW w:w="2779" w:type="dxa"/>
+            <w:noWrap/>
+            <w:hideMark/>
+          </w:tcPr>
+          <w:p>
+            <w:pPr>
+              <w:ind w:left="0" w:firstLine="0"/>
+            </w:pPr>
+            <w:r>
+              <w:t xml:space="preserve">Order Detail </w:t>
+            </w:r>
+            <w:proofErr w:type="gramStart"/>
+            <w:r>
+              <w:t>Page(</w:t>
+            </w:r>
+            <w:proofErr w:type="gramEnd"/>
+            <w:r>
+              <w:t>Pending)</w:t>
+            </w:r>
+          </w:p>
+        </w:tc>
+        <w:tc>
+          <w:tcPr>
+            <w:tcW w:w="2036" w:type="dxa"/>
+            <w:noWrap/>
+            <w:hideMark/>
+          </w:tcPr>
+          <w:p>
+            <w:pPr>
+              <w:ind w:left="0" w:firstLine="0"/>
+            </w:pPr>
+            <w:r>
+              <w:t> </w:t>
+            </w:r>
+          </w:p>
+        </w:tc>
+        <w:tc>
+          <w:tcPr>
+            <w:tcW w:w="1984" w:type="dxa"/>
+            <w:noWrap/>
+            <w:hideMark/>
+          </w:tcPr>
+          <w:p>
+            <w:pPr>
+              <w:ind w:left="0" w:firstLine="0"/>
+            </w:pPr>
+            <w:r>
+              <w:t> </w:t>
+            </w:r>
+          </w:p>
+        </w:tc>
+      </w:tr>
+      <w:tr>
+        <w:trPr>
+          <w:trHeight w:val="300"/>
+        </w:trPr>
+        <w:tc>
+          <w:tcPr>
+            <w:tcW w:w="2779" w:type="dxa"/>
+            <w:noWrap/>
+            <w:hideMark/>
+          </w:tcPr>
+          <w:p>
+            <w:pPr>
+              <w:ind w:left="0" w:firstLine="0"/>
+            </w:pPr>
+            <w:r>
+              <w:t>My History Page</w:t>
+            </w:r>
+          </w:p>
+        </w:tc>
+        <w:tc>
+          <w:tcPr>
+            <w:tcW w:w="2036" w:type="dxa"/>
+            <w:noWrap/>
+            <w:hideMark/>
+          </w:tcPr>
+          <w:p>
+            <w:pPr>
+              <w:ind w:left="0" w:firstLine="0"/>
+            </w:pPr>
+            <w:r>
+              <w:t> </w:t>
+            </w:r>
+          </w:p>
+        </w:tc>
+        <w:tc>
+          <w:tcPr>
+            <w:tcW w:w="1984" w:type="dxa"/>
+            <w:noWrap/>
+            <w:hideMark/>
+          </w:tcPr>
+          <w:p>
+            <w:pPr>
+              <w:ind w:left="0" w:firstLine="0"/>
+            </w:pPr>
+            <w:r>
+              <w:t> </w:t>
+            </w:r>
+          </w:p>
+        </w:tc>
+      </w:tr>
+      <w:tr>
+        <w:trPr>
+          <w:trHeight w:val="300"/>
+        </w:trPr>
+        <w:tc>
+          <w:tcPr>
+            <w:tcW w:w="2779" w:type="dxa"/>
+            <w:noWrap/>
+            <w:hideMark/>
+          </w:tcPr>
+          <w:p>
+            <w:pPr>
+              <w:ind w:left="0" w:firstLine="0"/>
+            </w:pPr>
+            <w:r>
+              <w:t xml:space="preserve">Order Detail </w:t>
+            </w:r>
+            <w:proofErr w:type="gramStart"/>
+            <w:r>
+              <w:t>Page(</w:t>
+            </w:r>
+            <w:proofErr w:type="gramEnd"/>
+            <w:r>
+              <w:t>Done)</w:t>
+            </w:r>
+          </w:p>
+        </w:tc>
+        <w:tc>
+          <w:tcPr>
+            <w:tcW w:w="2036" w:type="dxa"/>
+            <w:noWrap/>
+            <w:hideMark/>
+          </w:tcPr>
+          <w:p>
+            <w:pPr>
+              <w:ind w:left="0" w:firstLine="0"/>
+            </w:pPr>
+            <w:r>
+              <w:t> </w:t>
+            </w:r>
+          </w:p>
+        </w:tc>
+        <w:tc>
+          <w:tcPr>
+            <w:tcW w:w="1984" w:type="dxa"/>
+            <w:noWrap/>
+            <w:hideMark/>
+          </w:tcPr>
+          <w:p>
+            <w:pPr>
+              <w:ind w:left="0" w:firstLine="0"/>
+            </w:pPr>
+            <w:r>
+              <w:t> </w:t>
+            </w:r>
+          </w:p>
+        </w:tc>
+      </w:tr>
+      <w:tr>
+        <w:trPr>
+          <w:trHeight w:val="300"/>
+        </w:trPr>
+        <w:tc>
+          <w:tcPr>
+            <w:tcW w:w="2779" w:type="dxa"/>
+            <w:noWrap/>
+            <w:hideMark/>
+          </w:tcPr>
+          <w:p>
+            <w:pPr>
+              <w:ind w:left="0" w:firstLine="0"/>
+            </w:pPr>
+            <w:r>
+              <w:t xml:space="preserve">Order Detail </w:t>
+            </w:r>
+            <w:proofErr w:type="gramStart"/>
+            <w:r>
+              <w:t>Page(</w:t>
+            </w:r>
+            <w:proofErr w:type="spellStart"/>
+            <w:proofErr w:type="gramEnd"/>
+            <w:r>
+              <w:t>Canceled</w:t>
+            </w:r>
+            <w:proofErr w:type="spellEnd"/>
+            <w:r>
+              <w:t>)</w:t>
+            </w:r>
+          </w:p>
+        </w:tc>
+        <w:tc>
+          <w:tcPr>
+            <w:tcW w:w="2036" w:type="dxa"/>
+            <w:noWrap/>
+            <w:hideMark/>
+          </w:tcPr>
+          <w:p>
+            <w:pPr>
+              <w:ind w:left="0" w:firstLine="0"/>
+            </w:pPr>
+            <w:r>
+              <w:t> </w:t>
+            </w:r>
+          </w:p>
+        </w:tc>
+        <w:tc>
+          <w:tcPr>
+            <w:tcW w:w="1984" w:type="dxa"/>
+            <w:noWrap/>
+            <w:hideMark/>
+          </w:tcPr>
+          <w:p>
+            <w:pPr>
+              <w:ind w:left="0" w:firstLine="0"/>
+            </w:pPr>
+            <w:r>
+              <w:t> </w:t>
+            </w:r>
+          </w:p>
+        </w:tc>
+      </w:tr>
+      <w:tr>
+        <w:trPr>
+          <w:trHeight w:val="300"/>
+        </w:trPr>
+        <w:tc>
+          <w:tcPr>
+            <w:tcW w:w="2779" w:type="dxa"/>
+            <w:noWrap/>
+            <w:hideMark/>
+          </w:tcPr>
+          <w:p>
+            <w:pPr>
+              <w:ind w:left="0" w:firstLine="0"/>
+            </w:pPr>
+            <w:r>
+              <w:t>My Schedule Page</w:t>
+            </w:r>
+          </w:p>
+        </w:tc>
+        <w:tc>
+          <w:tcPr>
+            <w:tcW w:w="2036" w:type="dxa"/>
+            <w:noWrap/>
+            <w:hideMark/>
+          </w:tcPr>
+          <w:p>
+            <w:pPr>
+              <w:ind w:left="0" w:firstLine="0"/>
+            </w:pPr>
+            <w:r>
+              <w:t> </w:t>
+            </w:r>
+          </w:p>
+        </w:tc>
+        <w:tc>
+          <w:tcPr>
+            <w:tcW w:w="1984" w:type="dxa"/>
+            <w:noWrap/>
+            <w:hideMark/>
+          </w:tcPr>
+          <w:p>
+            <w:pPr>
+              <w:ind w:left="0" w:firstLine="0"/>
+            </w:pPr>
+            <w:r>
+              <w:t> </w:t>
+            </w:r>
+          </w:p>
+        </w:tc>
+      </w:tr>
+      <w:tr>
+        <w:trPr>
+          <w:trHeight w:val="300"/>
+        </w:trPr>
+        <w:tc>
+          <w:tcPr>
+            <w:tcW w:w="2779" w:type="dxa"/>
+            <w:noWrap/>
+            <w:hideMark/>
+          </w:tcPr>
+          <w:p>
+            <w:pPr>
+              <w:ind w:left="0" w:firstLine="0"/>
+            </w:pPr>
+            <w:r>
+              <w:t>About Page</w:t>
+            </w:r>
+          </w:p>
+        </w:tc>
+        <w:tc>
+          <w:tcPr>
+            <w:tcW w:w="2036" w:type="dxa"/>
+            <w:noWrap/>
+            <w:hideMark/>
+          </w:tcPr>
+          <w:p>
+            <w:pPr>
+              <w:ind w:left="0" w:firstLine="0"/>
+            </w:pPr>
+            <w:r>
+              <w:t> </w:t>
+            </w:r>
+          </w:p>
+        </w:tc>
+        <w:tc>
+          <w:tcPr>
+            <w:tcW w:w="1984" w:type="dxa"/>
+            <w:noWrap/>
+            <w:hideMark/>
+          </w:tcPr>
+          <w:p>
+            <w:pPr>
+              <w:ind w:left="0" w:firstLine="0"/>
+            </w:pPr>
+            <w:r>
+              <w:t> </w:t>
+            </w:r>
+          </w:p>
+        </w:tc>
+      </w:tr>
+    </w:tbl>
+    <w:p>
+      <w:pPr>
+        <w:ind w:left="0" w:firstLine="0"/>
+      </w:pPr>
+      <w:r>
+        <w:br w:type="page"/>
+      </w:r>
+    </w:p>
     <w:p>
       <w:pPr>
         <w:pStyle w:val="Heading1"/>
@@ -5841,36 +7274,240 @@
       </w:r>
       <w:proofErr w:type="spellEnd"/>
     </w:p>
-    <w:p/>
-    <w:p/>
-    <w:p/>
-    <w:p/>
-    <w:p/>
-    <w:p/>
-    <w:p/>
-    <w:p/>
-    <w:p/>
-    <w:p/>
-    <w:p/>
-    <w:p/>
-    <w:p/>
-    <w:p/>
-    <w:p/>
-    <w:p/>
-    <w:p/>
-    <w:p/>
-    <w:p/>
-    <w:p/>
-    <w:p/>
-    <w:p/>
-    <w:p/>
-    <w:p/>
-    <w:p/>
-    <w:p/>
-    <w:p/>
-    <w:p/>
-    <w:p/>
-    <w:p/>
+    <w:tbl>
+      <w:tblPr>
+        <w:tblStyle w:val="TableGrid"/>
+        <w:tblW w:w="0" w:type="auto"/>
+        <w:tblLook w:val="04A0" w:firstRow="1" w:lastRow="0" w:firstColumn="1" w:lastColumn="0" w:noHBand="0" w:noVBand="1"/>
+      </w:tblPr>
+      <w:tblGrid>
+        <w:gridCol w:w="3620"/>
+      </w:tblGrid>
+      <w:tr>
+        <w:trPr>
+          <w:trHeight w:val="300"/>
+        </w:trPr>
+        <w:tc>
+          <w:tcPr>
+            <w:tcW w:w="3620" w:type="dxa"/>
+            <w:noWrap/>
+            <w:hideMark/>
+          </w:tcPr>
+          <w:p>
+            <w:pPr>
+              <w:ind w:left="0" w:firstLine="0"/>
+              <w:rPr>
+                <w:b/>
+                <w:bCs/>
+              </w:rPr>
+            </w:pPr>
+            <w:r>
+              <w:rPr>
+                <w:b/>
+                <w:bCs/>
+              </w:rPr>
+              <w:t>Sprint Retrospective</w:t>
+            </w:r>
+          </w:p>
+        </w:tc>
+      </w:tr>
+      <w:tr>
+        <w:trPr>
+          <w:trHeight w:val="300"/>
+        </w:trPr>
+        <w:tc>
+          <w:tcPr>
+            <w:tcW w:w="3620" w:type="dxa"/>
+            <w:noWrap/>
+            <w:hideMark/>
+          </w:tcPr>
+          <w:p>
+            <w:pPr>
+              <w:ind w:left="0" w:firstLine="0"/>
+              <w:rPr>
+                <w:b/>
+                <w:bCs/>
+              </w:rPr>
+            </w:pPr>
+            <w:r>
+              <w:rPr>
+                <w:b/>
+                <w:bCs/>
+              </w:rPr>
+              <w:t>Sprint 1</w:t>
+            </w:r>
+          </w:p>
+        </w:tc>
+      </w:tr>
+      <w:tr>
+        <w:trPr>
+          <w:trHeight w:val="300"/>
+        </w:trPr>
+        <w:tc>
+          <w:tcPr>
+            <w:tcW w:w="3620" w:type="dxa"/>
+            <w:noWrap/>
+            <w:hideMark/>
+          </w:tcPr>
+          <w:p>
+            <w:pPr>
+              <w:ind w:left="0" w:firstLine="0"/>
+              <w:rPr>
+                <w:b/>
+                <w:bCs/>
+              </w:rPr>
+            </w:pPr>
+            <w:r>
+              <w:rPr>
+                <w:b/>
+                <w:bCs/>
+              </w:rPr>
+              <w:t xml:space="preserve">Hal yang </w:t>
+            </w:r>
+            <w:proofErr w:type="spellStart"/>
+            <w:r>
+              <w:rPr>
+                <w:b/>
+                <w:bCs/>
+              </w:rPr>
+              <w:t>perlu</w:t>
+            </w:r>
+            <w:proofErr w:type="spellEnd"/>
+            <w:r>
+              <w:rPr>
+                <w:b/>
+                <w:bCs/>
+              </w:rPr>
+              <w:t xml:space="preserve"> </w:t>
+            </w:r>
+            <w:proofErr w:type="spellStart"/>
+            <w:r>
+              <w:rPr>
+                <w:b/>
+                <w:bCs/>
+              </w:rPr>
+              <w:t>dipertahankan</w:t>
+            </w:r>
+            <w:proofErr w:type="spellEnd"/>
+          </w:p>
+        </w:tc>
+      </w:tr>
+      <w:tr>
+        <w:trPr>
+          <w:trHeight w:val="300"/>
+        </w:trPr>
+        <w:tc>
+          <w:tcPr>
+            <w:tcW w:w="3620" w:type="dxa"/>
+            <w:noWrap/>
+            <w:hideMark/>
+          </w:tcPr>
+          <w:p>
+            <w:pPr>
+              <w:ind w:left="0" w:firstLine="0"/>
+            </w:pPr>
+            <w:r>
+              <w:t xml:space="preserve">Meeting yang </w:t>
+            </w:r>
+            <w:proofErr w:type="spellStart"/>
+            <w:r>
+              <w:t>selalu</w:t>
+            </w:r>
+            <w:proofErr w:type="spellEnd"/>
+            <w:r>
+              <w:t xml:space="preserve"> On Time</w:t>
+            </w:r>
+          </w:p>
+        </w:tc>
+      </w:tr>
+      <w:tr>
+        <w:trPr>
+          <w:trHeight w:val="300"/>
+        </w:trPr>
+        <w:tc>
+          <w:tcPr>
+            <w:tcW w:w="3620" w:type="dxa"/>
+            <w:noWrap/>
+            <w:hideMark/>
+          </w:tcPr>
+          <w:p>
+            <w:pPr>
+              <w:ind w:left="0" w:firstLine="0"/>
+            </w:pPr>
+            <w:proofErr w:type="spellStart"/>
+            <w:r>
+              <w:t>Diskusi</w:t>
+            </w:r>
+            <w:proofErr w:type="spellEnd"/>
+            <w:r>
+              <w:t xml:space="preserve"> </w:t>
+            </w:r>
+            <w:proofErr w:type="spellStart"/>
+            <w:r>
+              <w:t>setiap</w:t>
+            </w:r>
+            <w:proofErr w:type="spellEnd"/>
+            <w:r>
+              <w:t xml:space="preserve"> </w:t>
+            </w:r>
+            <w:proofErr w:type="spellStart"/>
+            <w:r>
+              <w:t>masalah</w:t>
+            </w:r>
+            <w:proofErr w:type="spellEnd"/>
+            <w:r>
+              <w:t xml:space="preserve"> yang </w:t>
+            </w:r>
+            <w:proofErr w:type="spellStart"/>
+            <w:r>
+              <w:t>dihadapi</w:t>
+            </w:r>
+            <w:proofErr w:type="spellEnd"/>
+          </w:p>
+        </w:tc>
+      </w:tr>
+      <w:tr>
+        <w:trPr>
+          <w:trHeight w:val="300"/>
+        </w:trPr>
+        <w:tc>
+          <w:tcPr>
+            <w:tcW w:w="3620" w:type="dxa"/>
+            <w:noWrap/>
+            <w:hideMark/>
+          </w:tcPr>
+          <w:p>
+            <w:pPr>
+              <w:ind w:left="0" w:firstLine="0"/>
+            </w:pPr>
+            <w:proofErr w:type="spellStart"/>
+            <w:r>
+              <w:t>Durasi</w:t>
+            </w:r>
+            <w:proofErr w:type="spellEnd"/>
+            <w:r>
+              <w:t xml:space="preserve"> </w:t>
+            </w:r>
+            <w:proofErr w:type="spellStart"/>
+            <w:r>
+              <w:t>pengerjaan</w:t>
+            </w:r>
+            <w:proofErr w:type="spellEnd"/>
+            <w:r>
+              <w:t xml:space="preserve"> yang On Time</w:t>
+            </w:r>
+          </w:p>
+        </w:tc>
+      </w:tr>
+    </w:tbl>
+    <w:p>
+      <w:pPr>
+        <w:ind w:left="0" w:firstLine="0"/>
+      </w:pPr>
+      <w:r>
+        <w:br w:type="page"/>
+      </w:r>
+    </w:p>
     <w:p>
       <w:pPr>
         <w:pStyle w:val="Heading1"/>
@@ -5946,36 +7583,14 @@
         <w:t>Trello dan Link</w:t>
       </w:r>
     </w:p>
-    <w:p/>
-    <w:p/>
-    <w:p/>
-    <w:p/>
-    <w:p/>
-    <w:p/>
-    <w:p/>
-    <w:p/>
-    <w:p/>
-    <w:p/>
-    <w:p/>
-    <w:p/>
-    <w:p/>
-    <w:p/>
-    <w:p/>
-    <w:p/>
-    <w:p/>
-    <w:p/>
-    <w:p/>
-    <w:p/>
-    <w:p/>
-    <w:p/>
-    <w:p/>
-    <w:p/>
-    <w:p/>
-    <w:p/>
-    <w:p/>
-    <w:p/>
-    <w:p/>
-    <w:p/>
+    <w:p>
+      <w:pPr>
+        <w:ind w:left="0" w:firstLine="0"/>
+      </w:pPr>
+      <w:r>
+        <w:br w:type="page"/>
+      </w:r>
+    </w:p>
     <w:p>
       <w:pPr>
         <w:pStyle w:val="Heading1"/>

</xml_diff>

<commit_message>
menambah Screenshoot Board Trello beserta linknya, menaruh link Github, dan Hasil Rancangan Aplikasi
</commit_message>
<xml_diff>
--- a/NIM_LaporanProjectUTS.pdf.docx
+++ b/NIM_LaporanProjectUTS.pdf.docx
@@ -133,7 +133,7 @@
                     </pic:cNvPicPr>
                   </pic:nvPicPr>
                   <pic:blipFill>
-                    <a:blip r:embed="rId5">
+                    <a:blip r:embed="rId6">
                       <a:extLst>
                         <a:ext uri="{28A0092B-C50C-407E-A947-70E740481C1C}">
                           <a14:useLocalDpi xmlns:a14="http://schemas.microsoft.com/office/drawing/2010/main" val="0"/>
@@ -7588,6 +7588,106 @@
         <w:ind w:left="0" w:firstLine="0"/>
       </w:pPr>
       <w:r>
+        <w:drawing>
+          <wp:inline distT="0" distB="0" distL="0" distR="0" wp14:anchorId="284BD4B5" wp14:editId="44BC1E40">
+            <wp:extent cx="5718175" cy="3210560"/>
+            <wp:effectExtent l="0" t="0" r="0" b="8890"/>
+            <wp:docPr id="749029891" name="Picture 1"/>
+            <wp:cNvGraphicFramePr>
+              <a:graphicFrameLocks xmlns:a="http://schemas.openxmlformats.org/drawingml/2006/main" noChangeAspect="1"/>
+            </wp:cNvGraphicFramePr>
+            <a:graphic xmlns:a="http://schemas.openxmlformats.org/drawingml/2006/main">
+              <a:graphicData uri="http://schemas.openxmlformats.org/drawingml/2006/picture">
+                <pic:pic xmlns:pic="http://schemas.openxmlformats.org/drawingml/2006/picture">
+                  <pic:nvPicPr>
+                    <pic:cNvPr id="749029891" name=""/>
+                    <pic:cNvPicPr/>
+                  </pic:nvPicPr>
+                  <pic:blipFill>
+                    <a:blip r:embed="rId7"/>
+                    <a:stretch>
+                      <a:fillRect/>
+                    </a:stretch>
+                  </pic:blipFill>
+                  <pic:spPr>
+                    <a:xfrm>
+                      <a:off x="0" y="0"/>
+                      <a:ext cx="5718175" cy="3210560"/>
+                    </a:xfrm>
+                    <a:prstGeom prst="rect">
+                      <a:avLst/>
+                    </a:prstGeom>
+                  </pic:spPr>
+                </pic:pic>
+              </a:graphicData>
+            </a:graphic>
+          </wp:inline>
+        </w:drawing>
+      </w:r>
+    </w:p>
+    <w:p>
+      <w:pPr>
+        <w:ind w:left="0" w:firstLine="0"/>
+      </w:pPr>
+      <w:r>
+        <w:t xml:space="preserve">Link </w:t>
+      </w:r>
+      <w:proofErr w:type="gramStart"/>
+      <w:r>
+        <w:t>Trello :</w:t>
+      </w:r>
+      <w:proofErr w:type="gramEnd"/>
+      <w:r>
+        <w:t xml:space="preserve"> </w:t>
+      </w:r>
+      <w:hyperlink r:id="rId8" w:history="1">
+        <w:r>
+          <w:rPr>
+            <w:rStyle w:val="Hyperlink"/>
+          </w:rPr>
+          <w:t>https://trello.com/b/pmpCwEUQ/mental-healt-aplication</w:t>
+        </w:r>
+      </w:hyperlink>
+    </w:p>
+    <w:p>
+      <w:pPr>
+        <w:ind w:left="0" w:firstLine="0"/>
+      </w:pPr>
+      <w:r>
+        <w:t xml:space="preserve">Link </w:t>
+      </w:r>
+      <w:proofErr w:type="spellStart"/>
+      <w:proofErr w:type="gramStart"/>
+      <w:r>
+        <w:t>Github</w:t>
+      </w:r>
+      <w:proofErr w:type="spellEnd"/>
+      <w:r>
+        <w:t xml:space="preserve"> :</w:t>
+      </w:r>
+      <w:proofErr w:type="gramEnd"/>
+      <w:r>
+        <w:t xml:space="preserve"> </w:t>
+      </w:r>
+      <w:hyperlink r:id="rId9" w:history="1">
+        <w:r>
+          <w:rPr>
+            <w:rStyle w:val="Hyperlink"/>
+          </w:rPr>
+          <w:t>https://github.com/MhmmdSyahputra/UTS-MentalBoostApp/tree/main</w:t>
+        </w:r>
+      </w:hyperlink>
+    </w:p>
+    <w:p>
+      <w:pPr>
+        <w:ind w:left="0" w:firstLine="0"/>
+      </w:pPr>
+    </w:p>
+    <w:p>
+      <w:pPr>
+        <w:ind w:left="0" w:firstLine="0"/>
+      </w:pPr>
+      <w:r>
         <w:br w:type="page"/>
       </w:r>
     </w:p>
@@ -7677,6 +7777,84 @@
         <w:t>plikasi</w:t>
       </w:r>
       <w:proofErr w:type="spellEnd"/>
+    </w:p>
+    <w:p>
+      <w:r>
+        <w:drawing>
+          <wp:inline distT="0" distB="0" distL="0" distR="0" wp14:anchorId="66ABC575" wp14:editId="096335F2">
+            <wp:extent cx="5718175" cy="1204595"/>
+            <wp:effectExtent l="0" t="0" r="0" b="0"/>
+            <wp:docPr id="1084451166" name="Picture 1"/>
+            <wp:cNvGraphicFramePr>
+              <a:graphicFrameLocks xmlns:a="http://schemas.openxmlformats.org/drawingml/2006/main" noChangeAspect="1"/>
+            </wp:cNvGraphicFramePr>
+            <a:graphic xmlns:a="http://schemas.openxmlformats.org/drawingml/2006/main">
+              <a:graphicData uri="http://schemas.openxmlformats.org/drawingml/2006/picture">
+                <pic:pic xmlns:pic="http://schemas.openxmlformats.org/drawingml/2006/picture">
+                  <pic:nvPicPr>
+                    <pic:cNvPr id="1084451166" name=""/>
+                    <pic:cNvPicPr/>
+                  </pic:nvPicPr>
+                  <pic:blipFill>
+                    <a:blip r:embed="rId10"/>
+                    <a:stretch>
+                      <a:fillRect/>
+                    </a:stretch>
+                  </pic:blipFill>
+                  <pic:spPr>
+                    <a:xfrm>
+                      <a:off x="0" y="0"/>
+                      <a:ext cx="5718175" cy="1204595"/>
+                    </a:xfrm>
+                    <a:prstGeom prst="rect">
+                      <a:avLst/>
+                    </a:prstGeom>
+                  </pic:spPr>
+                </pic:pic>
+              </a:graphicData>
+            </a:graphic>
+          </wp:inline>
+        </w:drawing>
+      </w:r>
+    </w:p>
+    <w:p>
+      <w:r>
+        <w:drawing>
+          <wp:inline distT="0" distB="0" distL="0" distR="0" wp14:anchorId="54E6C609" wp14:editId="691ED232">
+            <wp:extent cx="5718175" cy="6043930"/>
+            <wp:effectExtent l="0" t="0" r="0" b="0"/>
+            <wp:docPr id="58795837" name="Picture 1"/>
+            <wp:cNvGraphicFramePr>
+              <a:graphicFrameLocks xmlns:a="http://schemas.openxmlformats.org/drawingml/2006/main" noChangeAspect="1"/>
+            </wp:cNvGraphicFramePr>
+            <a:graphic xmlns:a="http://schemas.openxmlformats.org/drawingml/2006/main">
+              <a:graphicData uri="http://schemas.openxmlformats.org/drawingml/2006/picture">
+                <pic:pic xmlns:pic="http://schemas.openxmlformats.org/drawingml/2006/picture">
+                  <pic:nvPicPr>
+                    <pic:cNvPr id="58795837" name=""/>
+                    <pic:cNvPicPr/>
+                  </pic:nvPicPr>
+                  <pic:blipFill>
+                    <a:blip r:embed="rId11"/>
+                    <a:stretch>
+                      <a:fillRect/>
+                    </a:stretch>
+                  </pic:blipFill>
+                  <pic:spPr>
+                    <a:xfrm>
+                      <a:off x="0" y="0"/>
+                      <a:ext cx="5718175" cy="6043930"/>
+                    </a:xfrm>
+                    <a:prstGeom prst="rect">
+                      <a:avLst/>
+                    </a:prstGeom>
+                  </pic:spPr>
+                </pic:pic>
+              </a:graphicData>
+            </a:graphic>
+          </wp:inline>
+        </w:drawing>
+      </w:r>
     </w:p>
     <w:sectPr>
       <w:pgSz w:w="11903" w:h="16840"/>
@@ -8214,6 +8392,7 @@
   <w:style w:type="character" w:default="1" w:styleId="DefaultParagraphFont">
     <w:name w:val="Default Paragraph Font"/>
     <w:uiPriority w:val="1"/>
+    <w:semiHidden/>
     <w:unhideWhenUsed/>
   </w:style>
   <w:style w:type="table" w:default="1" w:styleId="TableNormal">
@@ -8279,6 +8458,29 @@
         <w:insideV w:val="single" w:sz="4" w:space="0" w:color="auto"/>
       </w:tblBorders>
     </w:tblPr>
+  </w:style>
+  <w:style w:type="character" w:styleId="Hyperlink">
+    <w:name w:val="Hyperlink"/>
+    <w:basedOn w:val="DefaultParagraphFont"/>
+    <w:uiPriority w:val="99"/>
+    <w:unhideWhenUsed/>
+    <w:rsid w:val="00672E42"/>
+    <w:rPr>
+      <w:color w:val="0563C1" w:themeColor="hyperlink"/>
+      <w:u w:val="single"/>
+    </w:rPr>
+  </w:style>
+  <w:style w:type="character" w:styleId="UnresolvedMention">
+    <w:name w:val="Unresolved Mention"/>
+    <w:basedOn w:val="DefaultParagraphFont"/>
+    <w:uiPriority w:val="99"/>
+    <w:semiHidden/>
+    <w:unhideWhenUsed/>
+    <w:rsid w:val="00672E42"/>
+    <w:rPr>
+      <w:color w:val="605E5C"/>
+      <w:shd w:val="clear" w:color="auto" w:fill="E1DFDD"/>
+    </w:rPr>
   </w:style>
 </w:styles>
 </file>
@@ -8576,4 +8778,16 @@
     </a:ext>
   </a:extLst>
 </a:theme>
+</file>
+
+<file path=customXml/item1.xml><?xml version="1.0" encoding="utf-8"?>
+<b:Sources xmlns:b="http://schemas.openxmlformats.org/officeDocument/2006/bibliography" xmlns="http://schemas.openxmlformats.org/officeDocument/2006/bibliography" SelectedStyle="\APASixthEditionOfficeOnline.xsl" StyleName="APA" Version="6"/>
+</file>
+
+<file path=customXml/itemProps1.xml><?xml version="1.0" encoding="utf-8"?>
+<ds:datastoreItem xmlns:ds="http://schemas.openxmlformats.org/officeDocument/2006/customXml" ds:itemID="{617D8901-7EF0-46DE-970F-FBCA60CE4276}">
+  <ds:schemaRefs>
+    <ds:schemaRef ds:uri="http://schemas.openxmlformats.org/officeDocument/2006/bibliography"/>
+  </ds:schemaRefs>
+</ds:datastoreItem>
 </file>
</xml_diff>